<commit_message>
Had to redo Fig S2 to change axis range. Modified thermochemistry to take into account YBCO7 with the russian gibbs free energy source.
</commit_message>
<xml_diff>
--- a/Paper/YBCO_Gd_NL_030819b.docx
+++ b/Paper/YBCO_Gd_NL_030819b.docx
@@ -4013,16 +4013,7 @@
           <w:rFonts w:ascii="Times New Roman" w:hAnsi="Times New Roman"/>
           <w:szCs w:val="24"/>
         </w:rPr>
-        <w:t>Note that no appreciable ferromagnetic signal was measured in any of the Gd-capped samples in 5-100K, indicating that the Gd layer has been oxidized</w:t>
-      </w:r>
-      <w:bookmarkStart w:id="3" w:name="_GoBack"/>
-      <w:bookmarkEnd w:id="3"/>
-      <w:r>
-        <w:rPr>
-          <w:rFonts w:ascii="Times New Roman" w:hAnsi="Times New Roman"/>
-          <w:szCs w:val="24"/>
-        </w:rPr>
-        <w:t>.</w:t>
+        <w:t>Note that no appreciable ferromagnetic signal was measured in any of the Gd-capped samples in 5-100K, indicating that the Gd layer has been oxidized.</w:t>
       </w:r>
     </w:p>
     <w:p>
@@ -4349,17 +4340,8 @@
           <w:rFonts w:ascii="Times New Roman" w:hAnsi="Times New Roman"/>
           <w:szCs w:val="24"/>
         </w:rPr>
-        <w:t xml:space="preserve">; </w:t>
-      </w:r>
-      <w:proofErr w:type="gramStart"/>
-      <w:r>
-        <w:rPr>
-          <w:rFonts w:ascii="Times New Roman" w:hAnsi="Times New Roman"/>
-          <w:szCs w:val="24"/>
-        </w:rPr>
-        <w:t>thus</w:t>
-      </w:r>
-      <w:proofErr w:type="gramEnd"/>
+        <w:t>; thus</w:t>
+      </w:r>
       <w:r>
         <w:rPr>
           <w:rFonts w:ascii="Times New Roman" w:eastAsia="Calibri" w:hAnsi="Times New Roman"/>
@@ -4736,8 +4718,8 @@
           <w:szCs w:val="24"/>
         </w:rPr>
       </w:pPr>
-      <w:bookmarkStart w:id="4" w:name="_2et92p0" w:colFirst="0" w:colLast="0"/>
-      <w:bookmarkEnd w:id="4"/>
+      <w:bookmarkStart w:id="3" w:name="_2et92p0" w:colFirst="0" w:colLast="0"/>
+      <w:bookmarkEnd w:id="3"/>
       <w:r>
         <w:rPr>
           <w:rFonts w:ascii="Times New Roman" w:hAnsi="Times New Roman"/>
@@ -5113,7 +5095,7 @@
           <w:szCs w:val="24"/>
         </w:rPr>
       </w:pPr>
-      <w:commentRangeStart w:id="5"/>
+      <w:commentRangeStart w:id="4"/>
       <w:r>
         <w:rPr>
           <w:rFonts w:ascii="Times New Roman" w:hAnsi="Times New Roman"/>
@@ -5441,7 +5423,7 @@
         </w:rPr>
         <w:t xml:space="preserve"> Furthermore, no appreciable magnetic SLD was measured</w:t>
       </w:r>
-      <w:ins w:id="6" w:author="pdmurray" w:date="2019-03-08T14:01:00Z">
+      <w:ins w:id="5" w:author="pdmurray" w:date="2019-03-08T14:01:00Z">
         <w:r>
           <w:rPr>
             <w:rFonts w:ascii="Times New Roman" w:hAnsi="Times New Roman"/>
@@ -5464,12 +5446,12 @@
         </w:rPr>
         <w:t xml:space="preserve"> </w:t>
       </w:r>
-      <w:commentRangeEnd w:id="5"/>
+      <w:commentRangeEnd w:id="4"/>
       <w:r>
         <w:rPr>
           <w:rStyle w:val="CommentReference"/>
         </w:rPr>
-        <w:commentReference w:id="5"/>
+        <w:commentReference w:id="4"/>
       </w:r>
     </w:p>
     <w:p>
@@ -5481,8 +5463,8 @@
           <w:szCs w:val="24"/>
         </w:rPr>
       </w:pPr>
-      <w:bookmarkStart w:id="7" w:name="_tyjcwt" w:colFirst="0" w:colLast="0"/>
-      <w:bookmarkEnd w:id="7"/>
+      <w:bookmarkStart w:id="6" w:name="_tyjcwt" w:colFirst="0" w:colLast="0"/>
+      <w:bookmarkEnd w:id="6"/>
       <w:r>
         <w:rPr>
           <w:rFonts w:ascii="Times New Roman" w:hAnsi="Times New Roman"/>
@@ -5860,7 +5842,7 @@
           <w:szCs w:val="24"/>
         </w:rPr>
       </w:pPr>
-      <w:commentRangeStart w:id="8"/>
+      <w:bookmarkStart w:id="7" w:name="_GoBack"/>
       <w:r>
         <w:rPr>
           <w:rFonts w:ascii="Times New Roman" w:hAnsi="Times New Roman"/>
@@ -5877,13 +5859,7 @@
         </w:rPr>
         <w:t>:</w:t>
       </w:r>
-      <w:commentRangeEnd w:id="8"/>
-      <w:r>
-        <w:rPr>
-          <w:rStyle w:val="CommentReference"/>
-        </w:rPr>
-        <w:commentReference w:id="8"/>
-      </w:r>
+      <w:bookmarkEnd w:id="7"/>
     </w:p>
     <w:p>
       <w:pPr>
@@ -5896,7 +5872,7 @@
         </w:pBdr>
         <w:spacing w:after="0" w:line="480" w:lineRule="auto"/>
         <w:rPr>
-          <w:ins w:id="9" w:author="pdmurray" w:date="2019-03-08T13:44:00Z"/>
+          <w:ins w:id="8" w:author="pdmurray" w:date="2019-03-08T13:44:00Z"/>
           <w:rFonts w:ascii="Times New Roman" w:hAnsi="Times New Roman"/>
           <w:szCs w:val="24"/>
         </w:rPr>
@@ -5908,7 +5884,7 @@
         </w:rPr>
         <w:tab/>
       </w:r>
-      <w:ins w:id="10" w:author="pdmurray" w:date="2019-03-08T10:23:00Z">
+      <w:ins w:id="9" w:author="pdmurray" w:date="2019-03-08T10:23:00Z">
         <w:r>
           <w:rPr>
             <w:rFonts w:ascii="Times New Roman" w:hAnsi="Times New Roman"/>
@@ -5917,7 +5893,7 @@
           <w:t>The removal of oxygen from YBCO by the Gd capping layer can be understood</w:t>
         </w:r>
       </w:ins>
-      <w:ins w:id="11" w:author="pdmurray" w:date="2019-03-08T10:24:00Z">
+      <w:ins w:id="10" w:author="pdmurray" w:date="2019-03-08T10:24:00Z">
         <w:r>
           <w:rPr>
             <w:rFonts w:ascii="Times New Roman" w:hAnsi="Times New Roman"/>
@@ -5926,7 +5902,7 @@
           <w:t xml:space="preserve"> by </w:t>
         </w:r>
       </w:ins>
-      <w:ins w:id="12" w:author="pdmurray" w:date="2019-03-08T10:27:00Z">
+      <w:ins w:id="11" w:author="pdmurray" w:date="2019-03-08T10:27:00Z">
         <w:r>
           <w:rPr>
             <w:rFonts w:ascii="Times New Roman" w:hAnsi="Times New Roman"/>
@@ -5935,7 +5911,7 @@
           <w:t>considering</w:t>
         </w:r>
       </w:ins>
-      <w:ins w:id="13" w:author="pdmurray" w:date="2019-03-08T10:24:00Z">
+      <w:ins w:id="12" w:author="pdmurray" w:date="2019-03-08T10:24:00Z">
         <w:r>
           <w:rPr>
             <w:rFonts w:ascii="Times New Roman" w:hAnsi="Times New Roman"/>
@@ -5944,7 +5920,7 @@
           <w:t xml:space="preserve"> the </w:t>
         </w:r>
       </w:ins>
-      <w:ins w:id="14" w:author="pdmurray" w:date="2019-03-08T10:27:00Z">
+      <w:ins w:id="13" w:author="pdmurray" w:date="2019-03-08T10:27:00Z">
         <w:r>
           <w:rPr>
             <w:rFonts w:ascii="Times New Roman" w:hAnsi="Times New Roman"/>
@@ -5953,7 +5929,7 @@
           <w:t xml:space="preserve">change in </w:t>
         </w:r>
       </w:ins>
-      <w:ins w:id="15" w:author="pdmurray" w:date="2019-03-08T10:24:00Z">
+      <w:ins w:id="14" w:author="pdmurray" w:date="2019-03-08T10:24:00Z">
         <w:r>
           <w:rPr>
             <w:rFonts w:ascii="Times New Roman" w:hAnsi="Times New Roman"/>
@@ -5962,7 +5938,7 @@
           <w:t>Gibbs free energ</w:t>
         </w:r>
       </w:ins>
-      <w:ins w:id="16" w:author="pdmurray" w:date="2019-03-08T10:28:00Z">
+      <w:ins w:id="15" w:author="pdmurray" w:date="2019-03-08T10:28:00Z">
         <w:r>
           <w:rPr>
             <w:rFonts w:ascii="Times New Roman" w:hAnsi="Times New Roman"/>
@@ -5971,7 +5947,7 @@
           <w:t>y</w:t>
         </w:r>
       </w:ins>
-      <w:ins w:id="17" w:author="pdmurray" w:date="2019-03-08T10:25:00Z">
+      <w:ins w:id="16" w:author="pdmurray" w:date="2019-03-08T10:25:00Z">
         <w:r>
           <w:rPr>
             <w:rFonts w:ascii="Times New Roman" w:hAnsi="Times New Roman"/>
@@ -5980,7 +5956,7 @@
           <w:t xml:space="preserve"> associated </w:t>
         </w:r>
       </w:ins>
-      <w:ins w:id="18" w:author="pdmurray" w:date="2019-03-08T10:27:00Z">
+      <w:ins w:id="17" w:author="pdmurray" w:date="2019-03-08T10:27:00Z">
         <w:r>
           <w:rPr>
             <w:rFonts w:ascii="Times New Roman" w:hAnsi="Times New Roman"/>
@@ -5989,7 +5965,7 @@
           <w:t xml:space="preserve">with </w:t>
         </w:r>
       </w:ins>
-      <w:ins w:id="19" w:author="pdmurray" w:date="2019-03-08T10:25:00Z">
+      <w:ins w:id="18" w:author="pdmurray" w:date="2019-03-08T10:25:00Z">
         <w:r>
           <w:rPr>
             <w:rFonts w:ascii="Times New Roman" w:hAnsi="Times New Roman"/>
@@ -5998,7 +5974,7 @@
           <w:t xml:space="preserve">oxidizing </w:t>
         </w:r>
       </w:ins>
-      <w:ins w:id="20" w:author="pdmurray" w:date="2019-03-08T10:28:00Z">
+      <w:ins w:id="19" w:author="pdmurray" w:date="2019-03-08T10:28:00Z">
         <w:r>
           <w:rPr>
             <w:rFonts w:ascii="Times New Roman" w:hAnsi="Times New Roman"/>
@@ -6007,7 +5983,7 @@
           <w:t xml:space="preserve">the </w:t>
         </w:r>
       </w:ins>
-      <w:ins w:id="21" w:author="pdmurray" w:date="2019-03-08T10:25:00Z">
+      <w:ins w:id="20" w:author="pdmurray" w:date="2019-03-08T10:25:00Z">
         <w:r>
           <w:rPr>
             <w:rFonts w:ascii="Times New Roman" w:hAnsi="Times New Roman"/>
@@ -6016,7 +5992,7 @@
           <w:t xml:space="preserve">Gd </w:t>
         </w:r>
       </w:ins>
-      <w:ins w:id="22" w:author="pdmurray" w:date="2019-03-08T10:27:00Z">
+      <w:ins w:id="21" w:author="pdmurray" w:date="2019-03-08T10:27:00Z">
         <w:r>
           <w:rPr>
             <w:rFonts w:ascii="Times New Roman" w:hAnsi="Times New Roman"/>
@@ -6025,7 +6001,7 @@
           <w:t xml:space="preserve">and </w:t>
         </w:r>
       </w:ins>
-      <w:ins w:id="23" w:author="pdmurray" w:date="2019-03-08T10:26:00Z">
+      <w:ins w:id="22" w:author="pdmurray" w:date="2019-03-08T10:26:00Z">
         <w:r>
           <w:rPr>
             <w:rFonts w:ascii="Times New Roman" w:hAnsi="Times New Roman"/>
@@ -6034,7 +6010,7 @@
           <w:t>reducing the YBCO.</w:t>
         </w:r>
       </w:ins>
-      <w:ins w:id="24" w:author="pdmurray" w:date="2019-03-08T10:29:00Z">
+      <w:ins w:id="23" w:author="pdmurray" w:date="2019-03-08T10:29:00Z">
         <w:r>
           <w:rPr>
             <w:rFonts w:ascii="Times New Roman" w:hAnsi="Times New Roman"/>
@@ -6043,7 +6019,7 @@
           <w:t xml:space="preserve"> At room temperat</w:t>
         </w:r>
       </w:ins>
-      <w:ins w:id="25" w:author="pdmurray" w:date="2019-03-08T13:27:00Z">
+      <w:ins w:id="24" w:author="pdmurray" w:date="2019-03-08T13:27:00Z">
         <w:r>
           <w:rPr>
             <w:rFonts w:ascii="Times New Roman" w:hAnsi="Times New Roman"/>
@@ -6052,7 +6028,7 @@
           <w:t>ure</w:t>
         </w:r>
       </w:ins>
-      <w:ins w:id="26" w:author="pdmurray" w:date="2019-03-08T10:29:00Z">
+      <w:ins w:id="25" w:author="pdmurray" w:date="2019-03-08T10:29:00Z">
         <w:r>
           <w:rPr>
             <w:rFonts w:ascii="Times New Roman" w:hAnsi="Times New Roman"/>
@@ -6068,7 +6044,7 @@
           <w:t>,</w:t>
         </w:r>
       </w:ins>
-      <w:ins w:id="27" w:author="pdmurray" w:date="2019-03-08T10:30:00Z">
+      <w:ins w:id="26" w:author="pdmurray" w:date="2019-03-08T10:30:00Z">
         <w:r>
           <w:rPr>
             <w:rFonts w:ascii="Times New Roman" w:hAnsi="Times New Roman"/>
@@ -6077,7 +6053,7 @@
           <w:t xml:space="preserve"> </w:t>
         </w:r>
       </w:ins>
-      <w:ins w:id="28" w:author="pdmurray" w:date="2019-03-08T13:20:00Z">
+      <w:ins w:id="27" w:author="pdmurray" w:date="2019-03-08T13:20:00Z">
         <w:r>
           <w:rPr>
             <w:rFonts w:ascii="Times New Roman" w:hAnsi="Times New Roman"/>
@@ -6093,7 +6069,7 @@
           <w:t>Gibbs energy of formation</w:t>
         </w:r>
       </w:ins>
-      <w:ins w:id="29" w:author="pdmurray" w:date="2019-03-08T13:30:00Z">
+      <w:ins w:id="28" w:author="pdmurray" w:date="2019-03-08T13:30:00Z">
         <w:r>
           <w:rPr>
             <w:rFonts w:ascii="Times New Roman" w:hAnsi="Times New Roman"/>
@@ -6104,7 +6080,7 @@
       </w:ins>
       <m:oMath>
         <m:r>
-          <w:ins w:id="30" w:author="pdmurray" w:date="2019-03-08T13:31:00Z">
+          <w:ins w:id="29" w:author="pdmurray" w:date="2019-03-08T13:31:00Z">
             <m:rPr>
               <m:sty m:val="p"/>
             </m:rPr>
@@ -6116,7 +6092,7 @@
           </w:ins>
         </m:r>
         <m:r>
-          <w:ins w:id="31" w:author="pdmurray" w:date="2019-03-08T13:31:00Z">
+          <w:ins w:id="30" w:author="pdmurray" w:date="2019-03-08T13:31:00Z">
             <w:rPr>
               <w:rFonts w:ascii="Cambria Math" w:hAnsi="Cambria Math"/>
               <w:szCs w:val="24"/>
@@ -6125,7 +6101,7 @@
           </w:ins>
         </m:r>
       </m:oMath>
-      <w:ins w:id="32" w:author="pdmurray" w:date="2019-03-08T13:20:00Z">
+      <w:ins w:id="31" w:author="pdmurray" w:date="2019-03-08T13:20:00Z">
         <w:r>
           <w:rPr>
             <w:rFonts w:ascii="Times New Roman" w:hAnsi="Times New Roman"/>
@@ -6134,7 +6110,7 @@
           <w:t xml:space="preserve"> </w:t>
         </w:r>
       </w:ins>
-      <w:ins w:id="33" w:author="pdmurray" w:date="2019-03-08T13:21:00Z">
+      <w:ins w:id="32" w:author="pdmurray" w:date="2019-03-08T13:21:00Z">
         <w:r>
           <w:rPr>
             <w:rFonts w:ascii="Times New Roman" w:hAnsi="Times New Roman"/>
@@ -6147,7 +6123,7 @@
             <w:rFonts w:ascii="Times New Roman" w:hAnsi="Times New Roman"/>
             <w:szCs w:val="24"/>
             <w:vertAlign w:val="subscript"/>
-            <w:rPrChange w:id="34" w:author="pdmurray" w:date="2019-03-08T13:22:00Z">
+            <w:rPrChange w:id="33" w:author="pdmurray" w:date="2019-03-08T13:22:00Z">
               <w:rPr>
                 <w:rFonts w:ascii="Times New Roman" w:hAnsi="Times New Roman"/>
                 <w:szCs w:val="24"/>
@@ -6168,7 +6144,7 @@
             <w:rFonts w:ascii="Times New Roman" w:hAnsi="Times New Roman"/>
             <w:szCs w:val="24"/>
             <w:vertAlign w:val="subscript"/>
-            <w:rPrChange w:id="35" w:author="pdmurray" w:date="2019-03-08T13:22:00Z">
+            <w:rPrChange w:id="34" w:author="pdmurray" w:date="2019-03-08T13:22:00Z">
               <w:rPr>
                 <w:rFonts w:ascii="Times New Roman" w:hAnsi="Times New Roman"/>
                 <w:szCs w:val="24"/>
@@ -6178,31 +6154,52 @@
           <w:t>3</w:t>
         </w:r>
       </w:ins>
-      <w:ins w:id="36" w:author="pdmurray" w:date="2019-03-08T13:22:00Z">
+      <w:ins w:id="35" w:author="pdmurray" w:date="2019-03-08T13:22:00Z">
         <w:r>
           <w:rPr>
             <w:rFonts w:ascii="Times New Roman" w:hAnsi="Times New Roman"/>
             <w:szCs w:val="24"/>
           </w:rPr>
-          <w:t>, BaO, and CuO</w:t>
+          <w:t>, BaO,</w:t>
         </w:r>
       </w:ins>
-      <w:ins w:id="37" w:author="pdmurray" w:date="2019-03-08T13:21:00Z">
+      <w:ins w:id="36" w:author="pdmurray" w:date="2019-03-10T14:00:00Z">
         <w:r>
           <w:rPr>
             <w:rFonts w:ascii="Times New Roman" w:hAnsi="Times New Roman"/>
             <w:szCs w:val="24"/>
           </w:rPr>
-          <w:t xml:space="preserve"> </w:t>
+          <w:t xml:space="preserve"> BaO</w:t>
         </w:r>
-      </w:ins>
-      <w:ins w:id="38" w:author="pdmurray" w:date="2019-03-08T13:30:00Z">
+        <w:r>
+          <w:rPr>
+            <w:rFonts w:ascii="Times New Roman" w:hAnsi="Times New Roman"/>
+            <w:szCs w:val="24"/>
+            <w:vertAlign w:val="subscript"/>
+            <w:rPrChange w:id="37" w:author="pdmurray" w:date="2019-03-10T14:00:00Z">
+              <w:rPr>
+                <w:rFonts w:ascii="Times New Roman" w:hAnsi="Times New Roman"/>
+                <w:szCs w:val="24"/>
+              </w:rPr>
+            </w:rPrChange>
+          </w:rPr>
+          <w:t>2</w:t>
+        </w:r>
         <w:r>
           <w:rPr>
             <w:rFonts w:ascii="Times New Roman" w:hAnsi="Times New Roman"/>
             <w:szCs w:val="24"/>
           </w:rPr>
-          <w:t xml:space="preserve">binary </w:t>
+          <w:t>,</w:t>
+        </w:r>
+      </w:ins>
+      <w:ins w:id="38" w:author="pdmurray" w:date="2019-03-08T13:22:00Z">
+        <w:r>
+          <w:rPr>
+            <w:rFonts w:ascii="Times New Roman" w:hAnsi="Times New Roman"/>
+            <w:szCs w:val="24"/>
+          </w:rPr>
+          <w:t xml:space="preserve"> and CuO</w:t>
         </w:r>
       </w:ins>
       <w:ins w:id="39" w:author="pdmurray" w:date="2019-03-08T13:21:00Z">
@@ -6211,7 +6208,7 @@
             <w:rFonts w:ascii="Times New Roman" w:hAnsi="Times New Roman"/>
             <w:szCs w:val="24"/>
           </w:rPr>
-          <w:t>oxides</w:t>
+          <w:t xml:space="preserve"> oxides</w:t>
         </w:r>
       </w:ins>
       <w:ins w:id="40" w:author="pdmurray" w:date="2019-03-08T13:22:00Z">
@@ -6220,10 +6217,28 @@
             <w:rFonts w:ascii="Times New Roman" w:hAnsi="Times New Roman"/>
             <w:szCs w:val="24"/>
           </w:rPr>
-          <w:t xml:space="preserve"> are -1730 kJ/mol, -520 kJ/mol, and -130 kJ/mol, respectively</w:t>
+          <w:t xml:space="preserve"> are -1730 kJ/mol, -520 kJ/mol, </w:t>
         </w:r>
       </w:ins>
-      <w:ins w:id="41" w:author="pdmurray" w:date="2019-03-08T13:53:00Z">
+      <w:ins w:id="41" w:author="pdmurray" w:date="2019-03-10T14:01:00Z">
+        <w:r>
+          <w:rPr>
+            <w:rFonts w:ascii="Times New Roman" w:hAnsi="Times New Roman"/>
+            <w:szCs w:val="24"/>
+          </w:rPr>
+          <w:t xml:space="preserve">-587.9 kJ/mol, </w:t>
+        </w:r>
+      </w:ins>
+      <w:ins w:id="42" w:author="pdmurray" w:date="2019-03-08T13:22:00Z">
+        <w:r>
+          <w:rPr>
+            <w:rFonts w:ascii="Times New Roman" w:hAnsi="Times New Roman"/>
+            <w:szCs w:val="24"/>
+          </w:rPr>
+          <w:t>and -130 kJ/mol, respectively</w:t>
+        </w:r>
+      </w:ins>
+      <w:ins w:id="43" w:author="pdmurray" w:date="2019-03-08T13:53:00Z">
         <w:r>
           <w:rPr>
             <w:rFonts w:ascii="Times New Roman" w:hAnsi="Times New Roman"/>
@@ -6237,7 +6252,7 @@
           <w:rFonts w:ascii="Times New Roman" w:hAnsi="Times New Roman"/>
           <w:szCs w:val="24"/>
         </w:rPr>
-        <w:instrText>ADDIN CSL_CITATION {"citationItems":[{"id":"ITEM-1","itemData":{"ISBN":"0-07-016384-7","author":[{"dropping-particle":"","family":"Dean","given":"John A.","non-dropping-particle":"","parse-names":false,"suffix":""}],"edition":"15","id":"ITEM-1","issued":{"date-parts":[["1999"]]},"publisher":"McGraw-Hill","title":"Lange's Handbook of Chemistry","type":"book"},"uris":["http://www.mendeley.com/documents/?uuid=236a3057-774b-457c-b481-58f50fcc684f"]}],"mendeley":{"formattedCitation":"&lt;sup&gt;39&lt;/sup&gt;","plainTextFormattedCitation":"39","previouslyFormattedCitation":"&lt;sup&gt;39&lt;/sup&gt;"},"properties":{"noteIndex":0},"schema":"https://github.com/citation-style-language/schema/raw/master/csl-citation.json"}</w:instrText>
+        <w:instrText>ADDIN CSL_CITATION {"citationItems":[{"id":"ITEM-1","itemData":{"ISBN":"0-07-016384-7","author":[{"dropping-particle":"","family":"Dean","given":"John A.","non-dropping-particle":"","parse-names":false,"suffix":""}],"edition":"15","id":"ITEM-1","issued":{"date-parts":[["1999"]]},"publisher":"McGraw-Hill","title":"Lange's Handbook of Chemistry","type":"book"},"uris":["http://www.mendeley.com/documents/?uuid=236a3057-774b-457c-b481-58f50fcc684f"]},{"id":"ITEM-2","itemData":{"ISBN":"978-5-905463-10-5","author":[{"dropping-particle":"","family":"Кипер","given":"Р. А.","non-dropping-particle":"","parse-names":false,"suffix":""}],"id":"ITEM-2","issued":{"date-parts":[["2013"]]},"publisher":"Хабаровск","title":"ФИЗИКО-ХИМИЧЕСКИЕ СВОЙСТВА ВЕЩЕСТВ Справочник по химии","type":"book"},"uris":["http://www.mendeley.com/documents/?uuid=2cbc6ed3-f62e-44a8-a3e3-80009e2ada63"]}],"mendeley":{"formattedCitation":"&lt;sup&gt;39,40&lt;/sup&gt;","plainTextFormattedCitation":"39,40","previouslyFormattedCitation":"&lt;sup&gt;39&lt;/sup&gt;"},"properties":{"noteIndex":0},"schema":"https://github.com/citation-style-language/schema/raw/master/csl-citation.json"}</w:instrText>
       </w:r>
       <w:r>
         <w:rPr>
@@ -6253,9 +6268,9 @@
           <w:szCs w:val="24"/>
           <w:vertAlign w:val="superscript"/>
         </w:rPr>
-        <w:t>39</w:t>
-      </w:r>
-      <w:ins w:id="42" w:author="pdmurray" w:date="2019-03-08T13:53:00Z">
+        <w:t>39,40</w:t>
+      </w:r>
+      <w:ins w:id="44" w:author="pdmurray" w:date="2019-03-08T13:53:00Z">
         <w:r>
           <w:rPr>
             <w:rFonts w:ascii="Times New Roman" w:hAnsi="Times New Roman"/>
@@ -6264,7 +6279,7 @@
           <w:fldChar w:fldCharType="end"/>
         </w:r>
       </w:ins>
-      <w:ins w:id="43" w:author="pdmurray" w:date="2019-03-08T13:23:00Z">
+      <w:ins w:id="45" w:author="pdmurray" w:date="2019-03-08T13:23:00Z">
         <w:r>
           <w:rPr>
             <w:rFonts w:ascii="Times New Roman" w:hAnsi="Times New Roman"/>
@@ -6275,7 +6290,7 @@
       </w:ins>
       <m:oMath>
         <m:r>
-          <w:ins w:id="44" w:author="pdmurray" w:date="2019-03-08T13:25:00Z">
+          <w:ins w:id="46" w:author="pdmurray" w:date="2019-03-08T13:25:00Z">
             <m:rPr>
               <m:sty m:val="p"/>
             </m:rPr>
@@ -6287,16 +6302,34 @@
           </w:ins>
         </m:r>
         <m:r>
-          <w:ins w:id="45" w:author="pdmurray" w:date="2019-03-08T13:25:00Z">
+          <w:ins w:id="47" w:author="pdmurray" w:date="2019-03-08T13:25:00Z">
             <w:rPr>
               <w:rFonts w:ascii="Cambria Math" w:hAnsi="Cambria Math"/>
               <w:szCs w:val="24"/>
             </w:rPr>
-            <m:t xml:space="preserve">H=-143 </m:t>
+            <m:t>H=-</m:t>
+          </w:ins>
+        </m:r>
+        <m:r>
+          <w:ins w:id="48" w:author="pdmurray" w:date="2019-03-10T14:00:00Z">
+            <w:rPr>
+              <w:rFonts w:ascii="Cambria Math" w:hAnsi="Cambria Math"/>
+              <w:szCs w:val="24"/>
+            </w:rPr>
+            <m:t>86.2</m:t>
+          </w:ins>
+        </m:r>
+        <m:r>
+          <w:ins w:id="49" w:author="pdmurray" w:date="2019-03-08T13:25:00Z">
+            <w:rPr>
+              <w:rFonts w:ascii="Cambria Math" w:hAnsi="Cambria Math"/>
+              <w:szCs w:val="24"/>
+            </w:rPr>
+            <m:t xml:space="preserve"> </m:t>
           </w:ins>
         </m:r>
       </m:oMath>
-      <w:ins w:id="46" w:author="pdmurray" w:date="2019-03-08T13:26:00Z">
+      <w:ins w:id="50" w:author="pdmurray" w:date="2019-03-08T13:26:00Z">
         <w:r>
           <w:rPr>
             <w:rFonts w:ascii="Times New Roman" w:hAnsi="Times New Roman"/>
@@ -6305,7 +6338,7 @@
           <w:t>kJ/mol</w:t>
         </w:r>
       </w:ins>
-      <w:ins w:id="47" w:author="pdmurray" w:date="2019-03-08T13:25:00Z">
+      <w:ins w:id="51" w:author="pdmurray" w:date="2019-03-08T13:25:00Z">
         <w:r>
           <w:rPr>
             <w:rFonts w:ascii="Times New Roman" w:hAnsi="Times New Roman"/>
@@ -6314,7 +6347,7 @@
           <w:t xml:space="preserve"> </w:t>
         </w:r>
       </w:ins>
-      <w:ins w:id="48" w:author="pdmurray" w:date="2019-03-08T13:23:00Z">
+      <w:ins w:id="52" w:author="pdmurray" w:date="2019-03-08T13:23:00Z">
         <w:r>
           <w:rPr>
             <w:rFonts w:ascii="Times New Roman" w:hAnsi="Times New Roman"/>
@@ -6327,7 +6360,7 @@
             <w:rFonts w:ascii="Times New Roman" w:hAnsi="Times New Roman"/>
             <w:szCs w:val="24"/>
             <w:vertAlign w:val="subscript"/>
-            <w:rPrChange w:id="49" w:author="pdmurray" w:date="2019-03-08T13:24:00Z">
+            <w:rPrChange w:id="53" w:author="pdmurray" w:date="2019-03-08T13:24:00Z">
               <w:rPr>
                 <w:rFonts w:ascii="Times New Roman" w:hAnsi="Times New Roman"/>
                 <w:szCs w:val="24"/>
@@ -6348,7 +6381,7 @@
             <w:rFonts w:ascii="Times New Roman" w:hAnsi="Times New Roman"/>
             <w:szCs w:val="24"/>
             <w:vertAlign w:val="subscript"/>
-            <w:rPrChange w:id="50" w:author="pdmurray" w:date="2019-03-08T13:24:00Z">
+            <w:rPrChange w:id="54" w:author="pdmurray" w:date="2019-03-08T13:24:00Z">
               <w:rPr>
                 <w:rFonts w:ascii="Times New Roman" w:hAnsi="Times New Roman"/>
                 <w:szCs w:val="24"/>
@@ -6358,13 +6391,70 @@
           <w:t>3</w:t>
         </w:r>
       </w:ins>
-      <w:ins w:id="51" w:author="pdmurray" w:date="2019-03-08T13:24:00Z">
+      <w:ins w:id="55" w:author="pdmurray" w:date="2019-03-08T13:24:00Z">
         <w:r>
           <w:rPr>
             <w:rFonts w:ascii="Times New Roman" w:hAnsi="Times New Roman"/>
             <w:szCs w:val="24"/>
           </w:rPr>
-          <w:t xml:space="preserve"> + 2BaO + 3CuO </w:t>
+          <w:t xml:space="preserve"> + </w:t>
+        </w:r>
+      </w:ins>
+      <w:ins w:id="56" w:author="pdmurray" w:date="2019-03-10T14:01:00Z">
+        <w:r>
+          <w:rPr>
+            <w:rFonts w:ascii="Times New Roman" w:hAnsi="Times New Roman"/>
+            <w:szCs w:val="24"/>
+          </w:rPr>
+          <w:t>1.5</w:t>
+        </w:r>
+      </w:ins>
+      <w:ins w:id="57" w:author="pdmurray" w:date="2019-03-08T13:24:00Z">
+        <w:r>
+          <w:rPr>
+            <w:rFonts w:ascii="Times New Roman" w:hAnsi="Times New Roman"/>
+            <w:szCs w:val="24"/>
+          </w:rPr>
+          <w:t xml:space="preserve">BaO + </w:t>
+        </w:r>
+      </w:ins>
+      <w:ins w:id="58" w:author="pdmurray" w:date="2019-03-10T14:01:00Z">
+        <w:r>
+          <w:rPr>
+            <w:rFonts w:ascii="Times New Roman" w:hAnsi="Times New Roman"/>
+            <w:szCs w:val="24"/>
+          </w:rPr>
+          <w:t>0.5BaO</w:t>
+        </w:r>
+        <w:r>
+          <w:rPr>
+            <w:rFonts w:ascii="Times New Roman" w:hAnsi="Times New Roman"/>
+            <w:szCs w:val="24"/>
+            <w:vertAlign w:val="subscript"/>
+            <w:rPrChange w:id="59" w:author="pdmurray" w:date="2019-03-10T14:01:00Z">
+              <w:rPr>
+                <w:rFonts w:ascii="Times New Roman" w:hAnsi="Times New Roman"/>
+                <w:szCs w:val="24"/>
+              </w:rPr>
+            </w:rPrChange>
+          </w:rPr>
+          <w:t>2</w:t>
+        </w:r>
+        <w:r>
+          <w:rPr>
+            <w:rFonts w:ascii="Times New Roman" w:hAnsi="Times New Roman"/>
+            <w:szCs w:val="24"/>
+          </w:rPr>
+          <w:t xml:space="preserve"> + </w:t>
+        </w:r>
+      </w:ins>
+      <w:ins w:id="60" w:author="pdmurray" w:date="2019-03-08T13:24:00Z">
+        <w:r>
+          <w:rPr>
+            <w:rFonts w:ascii="Times New Roman" w:hAnsi="Times New Roman"/>
+            <w:szCs w:val="24"/>
+          </w:rPr>
+          <w:t xml:space="preserve">3CuO </w:t>
         </w:r>
         <m:oMath>
           <m:r>
@@ -6387,7 +6477,7 @@
             <w:rFonts w:ascii="Times New Roman" w:hAnsi="Times New Roman"/>
             <w:szCs w:val="24"/>
             <w:vertAlign w:val="subscript"/>
-            <w:rPrChange w:id="52" w:author="pdmurray" w:date="2019-03-08T13:24:00Z">
+            <w:rPrChange w:id="61" w:author="pdmurray" w:date="2019-03-08T13:24:00Z">
               <w:rPr>
                 <w:rFonts w:ascii="Times New Roman" w:hAnsi="Times New Roman"/>
                 <w:szCs w:val="24"/>
@@ -6408,7 +6498,7 @@
             <w:rFonts w:ascii="Times New Roman" w:hAnsi="Times New Roman"/>
             <w:szCs w:val="24"/>
             <w:vertAlign w:val="subscript"/>
-            <w:rPrChange w:id="53" w:author="pdmurray" w:date="2019-03-08T13:24:00Z">
+            <w:rPrChange w:id="62" w:author="pdmurray" w:date="2019-03-08T13:24:00Z">
               <w:rPr>
                 <w:rFonts w:ascii="Times New Roman" w:hAnsi="Times New Roman"/>
                 <w:szCs w:val="24"/>
@@ -6424,22 +6514,18 @@
           </w:rPr>
           <w:t>O</w:t>
         </w:r>
+      </w:ins>
+      <w:ins w:id="63" w:author="pdmurray" w:date="2019-03-10T14:01:00Z">
         <w:r>
           <w:rPr>
             <w:rFonts w:ascii="Times New Roman" w:hAnsi="Times New Roman"/>
             <w:szCs w:val="24"/>
             <w:vertAlign w:val="subscript"/>
-            <w:rPrChange w:id="54" w:author="pdmurray" w:date="2019-03-08T13:24:00Z">
-              <w:rPr>
-                <w:rFonts w:ascii="Times New Roman" w:hAnsi="Times New Roman"/>
-                <w:szCs w:val="24"/>
-              </w:rPr>
-            </w:rPrChange>
           </w:rPr>
-          <w:t>6.5</w:t>
+          <w:t>7</w:t>
         </w:r>
       </w:ins>
-      <w:ins w:id="55" w:author="pdmurray" w:date="2019-03-08T13:55:00Z">
+      <w:ins w:id="64" w:author="pdmurray" w:date="2019-03-08T13:55:00Z">
         <w:r>
           <w:rPr>
             <w:rFonts w:ascii="Times New Roman" w:hAnsi="Times New Roman"/>
@@ -6455,7 +6541,7 @@
           <w:szCs w:val="24"/>
           <w:vertAlign w:val="subscript"/>
         </w:rPr>
-        <w:instrText>ADDIN CSL_CITATION {"citationItems":[{"id":"ITEM-1","itemData":{"DOI":"10.1557/PROC-99-571","ISSN":"1946-4274","author":[{"dropping-particle":"","family":"Morss","given":"Lester R.","non-dropping-particle":"","parse-names":false,"suffix":""},{"dropping-particle":"","family":"Sonnenberger","given":"David C.","non-dropping-particle":"","parse-names":false,"suffix":""},{"dropping-particle":"","family":"Thorn","given":"R. J.","non-dropping-particle":"","parse-names":false,"suffix":""}],"container-title":"MRS Proceedings","id":"ITEM-1","issued":{"date-parts":[["1987","1","28"]]},"page":"571","title":"Thermochemistry and High Temperature Thermodynamic Properties of Rare Earth-Alkaline Earth-Copper Oxide Superconductors","type":"article-journal","volume":"99"},"uris":["http://www.mendeley.com/documents/?uuid=172a0bdb-cfa3-431d-80d1-832ea14e1614"]}],"mendeley":{"formattedCitation":"&lt;sup&gt;40&lt;/sup&gt;","plainTextFormattedCitation":"40","previouslyFormattedCitation":"&lt;sup&gt;40&lt;/sup&gt;"},"properties":{"noteIndex":0},"schema":"https://github.com/citation-style-language/schema/raw/master/csl-citation.json"}</w:instrText>
+        <w:instrText>ADDIN CSL_CITATION {"citationItems":[{"id":"ITEM-1","itemData":{"DOI":"10.1557/JMR.1992.2920","ISSN":"0884-2914","author":[{"dropping-particle":"","family":"Zhou","given":"Zhigang","non-dropping-particle":"","parse-names":false,"suffix":""},{"dropping-particle":"","family":"Navrotsky","given":"Alexandra","non-dropping-particle":"","parse-names":false,"suffix":""}],"container-title":"Journal of Materials Research","id":"ITEM-1","issue":"11","issued":{"date-parts":[["1992","11"]]},"page":"2920-2935","title":"Thermochemistry of the Y&lt;sub&gt;2&lt;/sub&gt;O&lt;sub&gt;3&lt;/sub&gt;–BaO–Cu–O system","type":"article-journal","volume":"7"},"uris":["http://www.mendeley.com/documents/?uuid=0bc3a5da-2464-4594-a673-b91ebb8372b0"]}],"mendeley":{"formattedCitation":"&lt;sup&gt;41&lt;/sup&gt;","plainTextFormattedCitation":"41","previouslyFormattedCitation":"&lt;sup&gt;40&lt;/sup&gt;"},"properties":{"noteIndex":0},"schema":"https://github.com/citation-style-language/schema/raw/master/csl-citation.json"}</w:instrText>
       </w:r>
       <w:r>
         <w:rPr>
@@ -6472,9 +6558,9 @@
           <w:szCs w:val="24"/>
           <w:vertAlign w:val="superscript"/>
         </w:rPr>
-        <w:t>40</w:t>
-      </w:r>
-      <w:ins w:id="56" w:author="pdmurray" w:date="2019-03-08T13:55:00Z">
+        <w:t>41</w:t>
+      </w:r>
+      <w:ins w:id="65" w:author="pdmurray" w:date="2019-03-08T13:55:00Z">
         <w:r>
           <w:rPr>
             <w:rFonts w:ascii="Times New Roman" w:hAnsi="Times New Roman"/>
@@ -6484,7 +6570,7 @@
           <w:fldChar w:fldCharType="end"/>
         </w:r>
       </w:ins>
-      <w:ins w:id="57" w:author="pdmurray" w:date="2019-03-08T13:25:00Z">
+      <w:ins w:id="66" w:author="pdmurray" w:date="2019-03-08T13:25:00Z">
         <w:r>
           <w:rPr>
             <w:rFonts w:ascii="Times New Roman" w:hAnsi="Times New Roman"/>
@@ -6493,7 +6579,7 @@
           <w:t>.</w:t>
         </w:r>
       </w:ins>
-      <w:ins w:id="58" w:author="pdmurray" w:date="2019-03-08T13:26:00Z">
+      <w:ins w:id="67" w:author="pdmurray" w:date="2019-03-08T13:26:00Z">
         <w:r>
           <w:rPr>
             <w:rFonts w:ascii="Times New Roman" w:hAnsi="Times New Roman"/>
@@ -6501,19 +6587,31 @@
           </w:rPr>
           <w:t xml:space="preserve"> Since the entropy of formation of the YBCO</w:t>
         </w:r>
+      </w:ins>
+      <w:ins w:id="68" w:author="pdmurray" w:date="2019-03-10T14:14:00Z">
         <w:r>
           <w:rPr>
             <w:rFonts w:ascii="Times New Roman" w:hAnsi="Times New Roman"/>
             <w:szCs w:val="24"/>
             <w:vertAlign w:val="subscript"/>
-            <w:rPrChange w:id="59" w:author="pdmurray" w:date="2019-03-08T13:27:00Z">
+          </w:rPr>
+          <w:t>7</w:t>
+        </w:r>
+      </w:ins>
+      <w:ins w:id="69" w:author="pdmurray" w:date="2019-03-08T13:26:00Z">
+        <w:r>
+          <w:rPr>
+            <w:rFonts w:ascii="Times New Roman" w:hAnsi="Times New Roman"/>
+            <w:szCs w:val="24"/>
+            <w:vertAlign w:val="subscript"/>
+            <w:rPrChange w:id="70" w:author="pdmurray" w:date="2019-03-08T13:27:00Z">
               <w:rPr>
                 <w:rFonts w:ascii="Times New Roman" w:hAnsi="Times New Roman"/>
                 <w:szCs w:val="24"/>
               </w:rPr>
             </w:rPrChange>
           </w:rPr>
-          <w:t xml:space="preserve">6.5 </w:t>
+          <w:t xml:space="preserve"> </w:t>
         </w:r>
         <w:r>
           <w:rPr>
@@ -6523,7 +6621,7 @@
           <w:t>compound</w:t>
         </w:r>
       </w:ins>
-      <w:ins w:id="60" w:author="pdmurray" w:date="2019-03-08T13:29:00Z">
+      <w:ins w:id="71" w:author="pdmurray" w:date="2019-03-08T13:29:00Z">
         <w:r>
           <w:rPr>
             <w:rFonts w:ascii="Times New Roman" w:hAnsi="Times New Roman"/>
@@ -6532,16 +6630,34 @@
           <w:t xml:space="preserve"> from the constituent oxides</w:t>
         </w:r>
       </w:ins>
-      <w:ins w:id="61" w:author="pdmurray" w:date="2019-03-08T13:26:00Z">
+      <w:ins w:id="72" w:author="pdmurray" w:date="2019-03-08T13:26:00Z">
         <w:r>
           <w:rPr>
             <w:rFonts w:ascii="Times New Roman" w:hAnsi="Times New Roman"/>
             <w:szCs w:val="24"/>
           </w:rPr>
-          <w:t xml:space="preserve"> is small</w:t>
+          <w:t xml:space="preserve"> is</w:t>
         </w:r>
       </w:ins>
-      <w:ins w:id="62" w:author="pdmurray" w:date="2019-03-08T13:55:00Z">
+      <w:ins w:id="73" w:author="pdmurray" w:date="2019-03-10T14:14:00Z">
+        <w:r>
+          <w:rPr>
+            <w:rFonts w:ascii="Times New Roman" w:hAnsi="Times New Roman"/>
+            <w:szCs w:val="24"/>
+          </w:rPr>
+          <w:t xml:space="preserve"> expected to be</w:t>
+        </w:r>
+      </w:ins>
+      <w:ins w:id="74" w:author="pdmurray" w:date="2019-03-08T13:26:00Z">
+        <w:r>
+          <w:rPr>
+            <w:rFonts w:ascii="Times New Roman" w:hAnsi="Times New Roman"/>
+            <w:szCs w:val="24"/>
+          </w:rPr>
+          <w:t xml:space="preserve"> small</w:t>
+        </w:r>
+      </w:ins>
+      <w:ins w:id="75" w:author="pdmurray" w:date="2019-03-08T13:55:00Z">
         <w:r>
           <w:rPr>
             <w:rFonts w:ascii="Times New Roman" w:hAnsi="Times New Roman"/>
@@ -6555,7 +6671,7 @@
           <w:rFonts w:ascii="Times New Roman" w:hAnsi="Times New Roman"/>
           <w:szCs w:val="24"/>
         </w:rPr>
-        <w:instrText>ADDIN CSL_CITATION {"citationItems":[{"id":"ITEM-1","itemData":{"DOI":"10.1557/PROC-99-571","ISSN":"1946-4274","author":[{"dropping-particle":"","family":"Morss","given":"Lester R.","non-dropping-particle":"","parse-names":false,"suffix":""},{"dropping-particle":"","family":"Sonnenberger","given":"David C.","non-dropping-particle":"","parse-names":false,"suffix":""},{"dropping-particle":"","family":"Thorn","given":"R. J.","non-dropping-particle":"","parse-names":false,"suffix":""}],"container-title":"MRS Proceedings","id":"ITEM-1","issued":{"date-parts":[["1987","1","28"]]},"page":"571","title":"Thermochemistry and High Temperature Thermodynamic Properties of Rare Earth-Alkaline Earth-Copper Oxide Superconductors","type":"article-journal","volume":"99"},"uris":["http://www.mendeley.com/documents/?uuid=172a0bdb-cfa3-431d-80d1-832ea14e1614"]}],"mendeley":{"formattedCitation":"&lt;sup&gt;40&lt;/sup&gt;","plainTextFormattedCitation":"40","previouslyFormattedCitation":"&lt;sup&gt;40&lt;/sup&gt;"},"properties":{"noteIndex":0},"schema":"https://github.com/citation-style-language/schema/raw/master/csl-citation.json"}</w:instrText>
+        <w:instrText>ADDIN CSL_CITATION {"citationItems":[{"id":"ITEM-1","itemData":{"DOI":"10.1557/PROC-99-571","ISSN":"1946-4274","author":[{"dropping-particle":"","family":"Morss","given":"Lester R.","non-dropping-particle":"","parse-names":false,"suffix":""},{"dropping-particle":"","family":"Sonnenberger","given":"David C.","non-dropping-particle":"","parse-names":false,"suffix":""},{"dropping-particle":"","family":"Thorn","given":"R. J.","non-dropping-particle":"","parse-names":false,"suffix":""}],"container-title":"MRS Proceedings","id":"ITEM-1","issued":{"date-parts":[["1987","1","28"]]},"page":"571","title":"Thermochemistry and High Temperature Thermodynamic Properties of Rare Earth-Alkaline Earth-Copper Oxide Superconductors","type":"article-journal","volume":"99"},"uris":["http://www.mendeley.com/documents/?uuid=172a0bdb-cfa3-431d-80d1-832ea14e1614"]}],"mendeley":{"formattedCitation":"&lt;sup&gt;42&lt;/sup&gt;","plainTextFormattedCitation":"42","previouslyFormattedCitation":"&lt;sup&gt;41&lt;/sup&gt;"},"properties":{"noteIndex":0},"schema":"https://github.com/citation-style-language/schema/raw/master/csl-citation.json"}</w:instrText>
       </w:r>
       <w:r>
         <w:rPr>
@@ -6571,9 +6687,9 @@
           <w:szCs w:val="24"/>
           <w:vertAlign w:val="superscript"/>
         </w:rPr>
-        <w:t>40</w:t>
-      </w:r>
-      <w:ins w:id="63" w:author="pdmurray" w:date="2019-03-08T13:55:00Z">
+        <w:t>42</w:t>
+      </w:r>
+      <w:ins w:id="76" w:author="pdmurray" w:date="2019-03-08T13:55:00Z">
         <w:r>
           <w:rPr>
             <w:rFonts w:ascii="Times New Roman" w:hAnsi="Times New Roman"/>
@@ -6582,7 +6698,7 @@
           <w:fldChar w:fldCharType="end"/>
         </w:r>
       </w:ins>
-      <w:ins w:id="64" w:author="pdmurray" w:date="2019-03-08T13:26:00Z">
+      <w:ins w:id="77" w:author="pdmurray" w:date="2019-03-08T13:26:00Z">
         <w:r>
           <w:rPr>
             <w:rFonts w:ascii="Times New Roman" w:hAnsi="Times New Roman"/>
@@ -6591,7 +6707,7 @@
           <w:t xml:space="preserve">, the </w:t>
         </w:r>
       </w:ins>
-      <w:ins w:id="65" w:author="pdmurray" w:date="2019-03-08T13:27:00Z">
+      <w:ins w:id="78" w:author="pdmurray" w:date="2019-03-08T13:27:00Z">
         <w:r>
           <w:rPr>
             <w:rFonts w:ascii="Times New Roman" w:hAnsi="Times New Roman"/>
@@ -6600,7 +6716,7 @@
           <w:t xml:space="preserve">total </w:t>
         </w:r>
       </w:ins>
-      <w:ins w:id="66" w:author="pdmurray" w:date="2019-03-08T13:28:00Z">
+      <w:ins w:id="79" w:author="pdmurray" w:date="2019-03-08T13:28:00Z">
         <w:r>
           <w:rPr>
             <w:rFonts w:ascii="Times New Roman" w:hAnsi="Times New Roman"/>
@@ -6609,7 +6725,7 @@
           <w:t xml:space="preserve">Gibbs free energy of formation from the base elements can be estimated </w:t>
         </w:r>
       </w:ins>
-      <w:ins w:id="67" w:author="pdmurray" w:date="2019-03-08T13:48:00Z">
+      <w:ins w:id="80" w:author="pdmurray" w:date="2019-03-08T13:48:00Z">
         <w:r>
           <w:rPr>
             <w:rFonts w:ascii="Times New Roman" w:hAnsi="Times New Roman"/>
@@ -6618,7 +6734,7 @@
           <w:t>by</w:t>
         </w:r>
       </w:ins>
-      <w:ins w:id="68" w:author="pdmurray" w:date="2019-03-08T13:29:00Z">
+      <w:ins w:id="81" w:author="pdmurray" w:date="2019-03-08T13:29:00Z">
         <w:r>
           <w:rPr>
             <w:rFonts w:ascii="Times New Roman" w:hAnsi="Times New Roman"/>
@@ -6627,7 +6743,7 @@
           <w:t xml:space="preserve"> the sum of these energies</w:t>
         </w:r>
       </w:ins>
-      <w:ins w:id="69" w:author="pdmurray" w:date="2019-03-08T13:48:00Z">
+      <w:ins w:id="82" w:author="pdmurray" w:date="2019-03-08T13:48:00Z">
         <w:r>
           <w:rPr>
             <w:rFonts w:ascii="Times New Roman" w:hAnsi="Times New Roman"/>
@@ -6636,7 +6752,7 @@
           <w:t>,</w:t>
         </w:r>
       </w:ins>
-      <w:ins w:id="70" w:author="pdmurray" w:date="2019-03-08T13:31:00Z">
+      <w:ins w:id="83" w:author="pdmurray" w:date="2019-03-08T13:31:00Z">
         <w:r>
           <w:rPr>
             <w:rFonts w:ascii="Times New Roman" w:hAnsi="Times New Roman"/>
@@ -6695,7 +6811,7 @@
       </w:ins>
       <m:oMath>
         <m:r>
-          <w:ins w:id="71" w:author="pdmurray" w:date="2019-03-08T13:32:00Z">
+          <w:ins w:id="84" w:author="pdmurray" w:date="2019-03-08T13:32:00Z">
             <w:rPr>
               <w:rFonts w:ascii="Cambria Math" w:hAnsi="Cambria Math"/>
               <w:szCs w:val="24"/>
@@ -6704,16 +6820,16 @@
           </w:ins>
         </m:r>
         <m:r>
-          <w:ins w:id="72" w:author="pdmurray" w:date="2019-03-08T13:34:00Z">
+          <w:ins w:id="85" w:author="pdmurray" w:date="2019-03-10T14:13:00Z">
             <w:rPr>
               <w:rFonts w:ascii="Cambria Math" w:hAnsi="Cambria Math"/>
               <w:szCs w:val="24"/>
             </w:rPr>
-            <m:t>38</m:t>
+            <m:t>58</m:t>
           </w:ins>
         </m:r>
       </m:oMath>
-      <w:ins w:id="73" w:author="pdmurray" w:date="2019-03-08T13:32:00Z">
+      <w:ins w:id="86" w:author="pdmurray" w:date="2019-03-08T13:32:00Z">
         <w:r>
           <w:rPr>
             <w:rFonts w:ascii="Times New Roman" w:hAnsi="Times New Roman"/>
@@ -6722,7 +6838,7 @@
           <w:t xml:space="preserve"> kJ/mol.</w:t>
         </w:r>
       </w:ins>
-      <w:ins w:id="74" w:author="pdmurray" w:date="2019-03-08T13:40:00Z">
+      <w:ins w:id="87" w:author="pdmurray" w:date="2019-03-08T13:40:00Z">
         <w:r>
           <w:rPr>
             <w:rFonts w:ascii="Times New Roman" w:hAnsi="Times New Roman"/>
@@ -6731,7 +6847,7 @@
           <w:t xml:space="preserve"> Given </w:t>
         </w:r>
       </w:ins>
-      <w:ins w:id="75" w:author="pdmurray" w:date="2019-03-08T13:41:00Z">
+      <w:ins w:id="88" w:author="pdmurray" w:date="2019-03-08T13:41:00Z">
         <w:r>
           <w:rPr>
             <w:rFonts w:ascii="Times New Roman" w:hAnsi="Times New Roman"/>
@@ -6740,7 +6856,7 @@
           <w:t xml:space="preserve">the </w:t>
         </w:r>
       </w:ins>
-      <w:ins w:id="76" w:author="pdmurray" w:date="2019-03-08T13:43:00Z">
+      <w:ins w:id="89" w:author="pdmurray" w:date="2019-03-08T13:43:00Z">
         <w:r>
           <w:rPr>
             <w:rFonts w:ascii="Times New Roman" w:hAnsi="Times New Roman"/>
@@ -6749,7 +6865,7 @@
           <w:t xml:space="preserve">large </w:t>
         </w:r>
       </w:ins>
-      <w:ins w:id="77" w:author="pdmurray" w:date="2019-03-08T13:41:00Z">
+      <w:ins w:id="90" w:author="pdmurray" w:date="2019-03-08T13:41:00Z">
         <w:r>
           <w:rPr>
             <w:rFonts w:ascii="Times New Roman" w:hAnsi="Times New Roman"/>
@@ -6762,7 +6878,7 @@
             <w:rFonts w:ascii="Times New Roman" w:hAnsi="Times New Roman"/>
             <w:szCs w:val="24"/>
             <w:vertAlign w:val="subscript"/>
-            <w:rPrChange w:id="78" w:author="pdmurray" w:date="2019-03-08T13:42:00Z">
+            <w:rPrChange w:id="91" w:author="pdmurray" w:date="2019-03-08T13:42:00Z">
               <w:rPr>
                 <w:rFonts w:ascii="Times New Roman" w:hAnsi="Times New Roman"/>
                 <w:szCs w:val="24"/>
@@ -6783,7 +6899,7 @@
             <w:rFonts w:ascii="Times New Roman" w:hAnsi="Times New Roman"/>
             <w:szCs w:val="24"/>
             <w:vertAlign w:val="subscript"/>
-            <w:rPrChange w:id="79" w:author="pdmurray" w:date="2019-03-08T13:42:00Z">
+            <w:rPrChange w:id="92" w:author="pdmurray" w:date="2019-03-08T13:42:00Z">
               <w:rPr>
                 <w:rFonts w:ascii="Times New Roman" w:hAnsi="Times New Roman"/>
                 <w:szCs w:val="24"/>
@@ -6793,7 +6909,7 @@
           <w:t>3</w:t>
         </w:r>
       </w:ins>
-      <w:ins w:id="80" w:author="pdmurray" w:date="2019-03-08T13:43:00Z">
+      <w:ins w:id="93" w:author="pdmurray" w:date="2019-03-08T13:43:00Z">
         <w:r>
           <w:rPr>
             <w:rFonts w:ascii="Times New Roman" w:hAnsi="Times New Roman"/>
@@ -6803,7 +6919,7 @@
           <w:t>,</w:t>
         </w:r>
       </w:ins>
-      <w:ins w:id="81" w:author="pdmurray" w:date="2019-03-08T13:41:00Z">
+      <w:ins w:id="94" w:author="pdmurray" w:date="2019-03-08T13:41:00Z">
         <w:r>
           <w:rPr>
             <w:rFonts w:ascii="Times New Roman" w:hAnsi="Times New Roman"/>
@@ -6920,7 +7036,7 @@
       </w:ins>
       <m:oMath>
         <m:r>
-          <w:ins w:id="82" w:author="pdmurray" w:date="2019-03-08T13:42:00Z">
+          <w:ins w:id="95" w:author="pdmurray" w:date="2019-03-08T13:42:00Z">
             <w:rPr>
               <w:rFonts w:ascii="Cambria Math" w:hAnsi="Cambria Math"/>
               <w:szCs w:val="24"/>
@@ -6929,7 +7045,7 @@
           </w:ins>
         </m:r>
       </m:oMath>
-      <w:ins w:id="83" w:author="pdmurray" w:date="2019-03-08T13:42:00Z">
+      <w:ins w:id="96" w:author="pdmurray" w:date="2019-03-08T13:42:00Z">
         <w:r>
           <w:rPr>
             <w:rFonts w:ascii="Times New Roman" w:hAnsi="Times New Roman"/>
@@ -6938,7 +7054,7 @@
           <w:t xml:space="preserve"> kJ/mol, </w:t>
         </w:r>
       </w:ins>
-      <w:ins w:id="84" w:author="pdmurray" w:date="2019-03-08T13:43:00Z">
+      <w:ins w:id="97" w:author="pdmurray" w:date="2019-03-08T13:43:00Z">
         <w:r>
           <w:rPr>
             <w:rFonts w:ascii="Times New Roman" w:hAnsi="Times New Roman"/>
@@ -6947,7 +7063,7 @@
           <w:t>the net change in Gibbs free energy for the</w:t>
         </w:r>
       </w:ins>
-      <w:ins w:id="85" w:author="pdmurray" w:date="2019-03-08T13:44:00Z">
+      <w:ins w:id="98" w:author="pdmurray" w:date="2019-03-08T13:44:00Z">
         <w:r>
           <w:rPr>
             <w:rFonts w:ascii="Times New Roman" w:hAnsi="Times New Roman"/>
@@ -6956,7 +7072,7 @@
           <w:t xml:space="preserve"> reaction of interest</w:t>
         </w:r>
       </w:ins>
-      <w:ins w:id="86" w:author="pdmurray" w:date="2019-03-08T13:46:00Z">
+      <w:ins w:id="99" w:author="pdmurray" w:date="2019-03-08T13:46:00Z">
         <w:r>
           <w:rPr>
             <w:rFonts w:ascii="Times New Roman" w:hAnsi="Times New Roman"/>
@@ -6978,11 +7094,11 @@
         <w:spacing w:after="0" w:line="480" w:lineRule="auto"/>
         <w:jc w:val="center"/>
         <w:rPr>
-          <w:ins w:id="87" w:author="pdmurray" w:date="2019-03-08T10:23:00Z"/>
-          <w:rFonts w:ascii="Times New Roman" w:hAnsi="Times New Roman"/>
-          <w:szCs w:val="24"/>
-        </w:rPr>
-        <w:pPrChange w:id="88" w:author="pdmurray" w:date="2019-03-08T13:45:00Z">
+          <w:ins w:id="100" w:author="pdmurray" w:date="2019-03-08T10:23:00Z"/>
+          <w:rFonts w:ascii="Times New Roman" w:hAnsi="Times New Roman"/>
+          <w:szCs w:val="24"/>
+        </w:rPr>
+        <w:pPrChange w:id="101" w:author="pdmurray" w:date="2019-03-08T13:45:00Z">
           <w:pPr>
             <w:pBdr>
               <w:top w:val="nil"/>
@@ -6998,7 +7114,7 @@
       <m:oMathPara>
         <m:oMath>
           <m:r>
-            <w:ins w:id="89" w:author="pdmurray" w:date="2019-03-08T13:44:00Z">
+            <w:ins w:id="102" w:author="pdmurray" w:date="2019-03-08T13:44:00Z">
               <m:rPr>
                 <m:sty m:val="p"/>
               </m:rPr>
@@ -7012,7 +7128,7 @@
           <m:sSub>
             <m:sSubPr>
               <m:ctrlPr>
-                <w:ins w:id="90" w:author="pdmurray" w:date="2019-03-08T13:46:00Z">
+                <w:ins w:id="103" w:author="pdmurray" w:date="2019-03-08T13:46:00Z">
                   <w:rPr>
                     <w:rFonts w:ascii="Cambria Math" w:hAnsi="Cambria Math"/>
                     <w:szCs w:val="24"/>
@@ -7022,7 +7138,7 @@
             </m:sSubPr>
             <m:e>
               <m:r>
-                <w:ins w:id="91" w:author="pdmurray" w:date="2019-03-08T13:44:00Z">
+                <w:ins w:id="104" w:author="pdmurray" w:date="2019-03-08T13:44:00Z">
                   <m:rPr>
                     <m:sty m:val="p"/>
                   </m:rPr>
@@ -7036,7 +7152,7 @@
             </m:e>
             <m:sub>
               <m:r>
-                <w:ins w:id="92" w:author="pdmurray" w:date="2019-03-08T13:44:00Z">
+                <w:ins w:id="105" w:author="pdmurray" w:date="2019-03-08T13:44:00Z">
                   <m:rPr>
                     <m:sty m:val="p"/>
                   </m:rPr>
@@ -7050,7 +7166,7 @@
             </m:sub>
           </m:sSub>
           <m:r>
-            <w:ins w:id="93" w:author="pdmurray" w:date="2019-03-08T13:44:00Z">
+            <w:ins w:id="106" w:author="pdmurray" w:date="2019-03-08T13:44:00Z">
               <m:rPr>
                 <m:sty m:val="p"/>
               </m:rPr>
@@ -7064,7 +7180,7 @@
           <m:sSub>
             <m:sSubPr>
               <m:ctrlPr>
-                <w:ins w:id="94" w:author="pdmurray" w:date="2019-03-08T13:46:00Z">
+                <w:ins w:id="107" w:author="pdmurray" w:date="2019-03-08T13:46:00Z">
                   <w:rPr>
                     <w:rFonts w:ascii="Cambria Math" w:hAnsi="Cambria Math"/>
                     <w:szCs w:val="24"/>
@@ -7074,7 +7190,7 @@
             </m:sSubPr>
             <m:e>
               <m:r>
-                <w:ins w:id="95" w:author="pdmurray" w:date="2019-03-08T13:44:00Z">
+                <w:ins w:id="108" w:author="pdmurray" w:date="2019-03-08T13:44:00Z">
                   <m:rPr>
                     <m:sty m:val="p"/>
                   </m:rPr>
@@ -7088,7 +7204,7 @@
             </m:e>
             <m:sub>
               <m:r>
-                <w:ins w:id="96" w:author="pdmurray" w:date="2019-03-08T13:44:00Z">
+                <w:ins w:id="109" w:author="pdmurray" w:date="2019-03-08T13:44:00Z">
                   <m:rPr>
                     <m:sty m:val="p"/>
                   </m:rPr>
@@ -7104,7 +7220,7 @@
           <m:sSub>
             <m:sSubPr>
               <m:ctrlPr>
-                <w:ins w:id="97" w:author="pdmurray" w:date="2019-03-08T13:46:00Z">
+                <w:ins w:id="110" w:author="pdmurray" w:date="2019-03-08T13:46:00Z">
                   <w:rPr>
                     <w:rFonts w:ascii="Cambria Math" w:hAnsi="Cambria Math"/>
                     <w:szCs w:val="24"/>
@@ -7114,7 +7230,7 @@
             </m:sSubPr>
             <m:e>
               <m:r>
-                <w:ins w:id="98" w:author="pdmurray" w:date="2019-03-08T13:44:00Z">
+                <w:ins w:id="111" w:author="pdmurray" w:date="2019-03-08T13:44:00Z">
                   <m:rPr>
                     <m:sty m:val="p"/>
                   </m:rPr>
@@ -7128,7 +7244,7 @@
             </m:e>
             <m:sub>
               <m:r>
-                <w:ins w:id="99" w:author="pdmurray" w:date="2019-03-08T13:44:00Z">
+                <w:ins w:id="112" w:author="pdmurray" w:date="2019-03-10T14:13:00Z">
                   <m:rPr>
                     <m:sty m:val="p"/>
                   </m:rPr>
@@ -7137,13 +7253,13 @@
                     <w:szCs w:val="24"/>
                     <w:vertAlign w:val="subscript"/>
                   </w:rPr>
-                  <m:t>6.5</m:t>
+                  <m:t>7</m:t>
                 </w:ins>
               </m:r>
             </m:sub>
           </m:sSub>
           <m:r>
-            <w:ins w:id="100" w:author="pdmurray" w:date="2019-03-08T13:44:00Z">
+            <w:ins w:id="113" w:author="pdmurray" w:date="2019-03-08T13:44:00Z">
               <m:rPr>
                 <m:sty m:val="p"/>
               </m:rPr>
@@ -7155,7 +7271,7 @@
             </w:ins>
           </m:r>
           <m:r>
-            <w:ins w:id="101" w:author="pdmurray" w:date="2019-03-08T13:45:00Z">
+            <w:ins w:id="114" w:author="pdmurray" w:date="2019-03-08T13:45:00Z">
               <m:rPr>
                 <m:sty m:val="p"/>
               </m:rPr>
@@ -7163,11 +7279,35 @@
                 <w:rFonts w:ascii="Cambria Math" w:hAnsi="Cambria Math"/>
                 <w:szCs w:val="24"/>
               </w:rPr>
-              <m:t xml:space="preserve">+ 4.333Gd  </m:t>
+              <m:t>+</m:t>
             </w:ins>
           </m:r>
           <m:r>
-            <w:ins w:id="102" w:author="pdmurray" w:date="2019-03-08T13:44:00Z">
+            <w:ins w:id="115" w:author="pdmurray" w:date="2019-03-10T14:13:00Z">
+              <m:rPr>
+                <m:sty m:val="p"/>
+              </m:rPr>
+              <w:rPr>
+                <w:rFonts w:ascii="Cambria Math" w:hAnsi="Cambria Math"/>
+                <w:szCs w:val="24"/>
+              </w:rPr>
+              <m:t>(14/3)</m:t>
+            </w:ins>
+          </m:r>
+          <m:r>
+            <w:ins w:id="116" w:author="pdmurray" w:date="2019-03-08T13:45:00Z">
+              <m:rPr>
+                <m:sty m:val="p"/>
+              </m:rPr>
+              <w:rPr>
+                <w:rFonts w:ascii="Cambria Math" w:hAnsi="Cambria Math"/>
+                <w:szCs w:val="24"/>
+              </w:rPr>
+              <m:t xml:space="preserve">Gd  </m:t>
+            </w:ins>
+          </m:r>
+          <m:r>
+            <w:ins w:id="117" w:author="pdmurray" w:date="2019-03-08T13:44:00Z">
               <m:rPr>
                 <m:sty m:val="p"/>
               </m:rPr>
@@ -7179,7 +7319,7 @@
             </w:ins>
           </m:r>
           <m:r>
-            <w:ins w:id="103" w:author="pdmurray" w:date="2019-03-08T13:45:00Z">
+            <w:ins w:id="118" w:author="pdmurray" w:date="2019-03-08T13:45:00Z">
               <m:rPr>
                 <m:sty m:val="p"/>
               </m:rPr>
@@ -7191,7 +7331,7 @@
             </w:ins>
           </m:r>
           <m:r>
-            <w:ins w:id="104" w:author="pdmurray" w:date="2019-03-08T13:44:00Z">
+            <w:ins w:id="119" w:author="pdmurray" w:date="2019-03-08T13:44:00Z">
               <m:rPr>
                 <m:sty m:val="p"/>
               </m:rPr>
@@ -7199,13 +7339,37 @@
                 <w:rFonts w:ascii="Cambria Math" w:hAnsi="Cambria Math"/>
                 <w:szCs w:val="24"/>
               </w:rPr>
-              <m:t xml:space="preserve"> Y + 2Ba + 3Cu + 2.166G</m:t>
+              <m:t xml:space="preserve"> Y + 2Ba + 3Cu +</m:t>
+            </w:ins>
+          </m:r>
+          <m:r>
+            <w:ins w:id="120" w:author="pdmurray" w:date="2019-03-10T14:12:00Z">
+              <m:rPr>
+                <m:sty m:val="p"/>
+              </m:rPr>
+              <w:rPr>
+                <w:rFonts w:ascii="Cambria Math" w:hAnsi="Cambria Math"/>
+                <w:szCs w:val="24"/>
+              </w:rPr>
+              <m:t xml:space="preserve">(7/3) </m:t>
+            </w:ins>
+          </m:r>
+          <m:r>
+            <w:ins w:id="121" w:author="pdmurray" w:date="2019-03-08T13:44:00Z">
+              <m:rPr>
+                <m:sty m:val="p"/>
+              </m:rPr>
+              <w:rPr>
+                <w:rFonts w:ascii="Cambria Math" w:hAnsi="Cambria Math"/>
+                <w:szCs w:val="24"/>
+              </w:rPr>
+              <m:t>G</m:t>
             </w:ins>
           </m:r>
           <m:sSub>
             <m:sSubPr>
               <m:ctrlPr>
-                <w:ins w:id="105" w:author="pdmurray" w:date="2019-03-08T13:46:00Z">
+                <w:ins w:id="122" w:author="pdmurray" w:date="2019-03-08T13:46:00Z">
                   <w:rPr>
                     <w:rFonts w:ascii="Cambria Math" w:hAnsi="Cambria Math"/>
                     <w:szCs w:val="24"/>
@@ -7215,7 +7379,7 @@
             </m:sSubPr>
             <m:e>
               <m:r>
-                <w:ins w:id="106" w:author="pdmurray" w:date="2019-03-08T13:44:00Z">
+                <w:ins w:id="123" w:author="pdmurray" w:date="2019-03-08T13:44:00Z">
                   <m:rPr>
                     <m:sty m:val="p"/>
                   </m:rPr>
@@ -7229,7 +7393,7 @@
             </m:e>
             <m:sub>
               <m:r>
-                <w:ins w:id="107" w:author="pdmurray" w:date="2019-03-08T13:44:00Z">
+                <w:ins w:id="124" w:author="pdmurray" w:date="2019-03-08T13:44:00Z">
                   <m:rPr>
                     <m:sty m:val="p"/>
                   </m:rPr>
@@ -7246,7 +7410,7 @@
           <m:sSub>
             <m:sSubPr>
               <m:ctrlPr>
-                <w:ins w:id="108" w:author="pdmurray" w:date="2019-03-08T13:45:00Z">
+                <w:ins w:id="125" w:author="pdmurray" w:date="2019-03-08T13:45:00Z">
                   <w:rPr>
                     <w:rFonts w:ascii="Cambria Math" w:hAnsi="Cambria Math"/>
                     <w:szCs w:val="24"/>
@@ -7256,7 +7420,7 @@
             </m:sSubPr>
             <m:e>
               <m:r>
-                <w:ins w:id="109" w:author="pdmurray" w:date="2019-03-08T13:44:00Z">
+                <w:ins w:id="126" w:author="pdmurray" w:date="2019-03-08T13:44:00Z">
                   <m:rPr>
                     <m:sty m:val="p"/>
                   </m:rPr>
@@ -7270,7 +7434,7 @@
             </m:e>
             <m:sub>
               <m:r>
-                <w:ins w:id="110" w:author="pdmurray" w:date="2019-03-08T13:44:00Z">
+                <w:ins w:id="127" w:author="pdmurray" w:date="2019-03-08T13:44:00Z">
                   <m:rPr>
                     <m:sty m:val="p"/>
                   </m:rPr>
@@ -7298,12 +7462,12 @@
         </w:pBdr>
         <w:spacing w:after="0" w:line="480" w:lineRule="auto"/>
         <w:rPr>
-          <w:ins w:id="111" w:author="pdmurray" w:date="2019-03-08T10:23:00Z"/>
+          <w:ins w:id="128" w:author="pdmurray" w:date="2019-03-08T10:23:00Z"/>
           <w:rFonts w:ascii="Times New Roman" w:hAnsi="Times New Roman"/>
           <w:szCs w:val="24"/>
         </w:rPr>
       </w:pPr>
-      <w:ins w:id="112" w:author="pdmurray" w:date="2019-03-08T13:46:00Z">
+      <w:ins w:id="129" w:author="pdmurray" w:date="2019-03-08T13:46:00Z">
         <w:r>
           <w:rPr>
             <w:rFonts w:ascii="Times New Roman" w:hAnsi="Times New Roman"/>
@@ -7333,16 +7497,25 @@
       </w:ins>
       <m:oMath>
         <m:r>
-          <w:ins w:id="113" w:author="pdmurray" w:date="2019-03-08T13:47:00Z">
+          <w:ins w:id="130" w:author="pdmurray" w:date="2019-03-08T13:47:00Z">
             <w:rPr>
               <w:rFonts w:ascii="Cambria Math" w:hAnsi="Cambria Math"/>
               <w:szCs w:val="24"/>
             </w:rPr>
-            <m:t>-1309</m:t>
+            <m:t>-1</m:t>
+          </w:ins>
+        </m:r>
+        <m:r>
+          <w:ins w:id="131" w:author="pdmurray" w:date="2019-03-10T14:14:00Z">
+            <w:rPr>
+              <w:rFonts w:ascii="Cambria Math" w:hAnsi="Cambria Math"/>
+              <w:szCs w:val="24"/>
+            </w:rPr>
+            <m:t>578</m:t>
           </w:ins>
         </m:r>
       </m:oMath>
-      <w:ins w:id="114" w:author="pdmurray" w:date="2019-03-08T13:47:00Z">
+      <w:ins w:id="132" w:author="pdmurray" w:date="2019-03-08T13:47:00Z">
         <w:r>
           <w:rPr>
             <w:rFonts w:ascii="Times New Roman" w:hAnsi="Times New Roman"/>
@@ -7351,7 +7524,7 @@
           <w:t xml:space="preserve"> kJ/mol, indicating </w:t>
         </w:r>
       </w:ins>
-      <w:ins w:id="115" w:author="pdmurray" w:date="2019-03-08T13:50:00Z">
+      <w:ins w:id="133" w:author="pdmurray" w:date="2019-03-08T13:50:00Z">
         <w:r>
           <w:rPr>
             <w:rFonts w:ascii="Times New Roman" w:hAnsi="Times New Roman"/>
@@ -7360,7 +7533,7 @@
           <w:t xml:space="preserve">that </w:t>
         </w:r>
       </w:ins>
-      <w:ins w:id="116" w:author="pdmurray" w:date="2019-03-08T13:47:00Z">
+      <w:ins w:id="134" w:author="pdmurray" w:date="2019-03-08T13:47:00Z">
         <w:r>
           <w:rPr>
             <w:rFonts w:ascii="Times New Roman" w:hAnsi="Times New Roman"/>
@@ -7369,7 +7542,7 @@
           <w:t xml:space="preserve">the </w:t>
         </w:r>
       </w:ins>
-      <w:ins w:id="117" w:author="pdmurray" w:date="2019-03-08T13:50:00Z">
+      <w:ins w:id="135" w:author="pdmurray" w:date="2019-03-08T13:50:00Z">
         <w:r>
           <w:rPr>
             <w:rFonts w:ascii="Times New Roman" w:hAnsi="Times New Roman"/>
@@ -7378,7 +7551,7 @@
           <w:t xml:space="preserve">Gd cap can be </w:t>
         </w:r>
       </w:ins>
-      <w:ins w:id="118" w:author="pdmurray" w:date="2019-03-08T13:47:00Z">
+      <w:ins w:id="136" w:author="pdmurray" w:date="2019-03-08T13:47:00Z">
         <w:r>
           <w:rPr>
             <w:rFonts w:ascii="Times New Roman" w:hAnsi="Times New Roman"/>
@@ -7387,7 +7560,7 @@
           <w:t xml:space="preserve">expected to spontaneously </w:t>
         </w:r>
       </w:ins>
-      <w:ins w:id="119" w:author="pdmurray" w:date="2019-03-08T13:50:00Z">
+      <w:ins w:id="137" w:author="pdmurray" w:date="2019-03-08T13:50:00Z">
         <w:r>
           <w:rPr>
             <w:rFonts w:ascii="Times New Roman" w:hAnsi="Times New Roman"/>
@@ -7396,7 +7569,7 @@
           <w:t xml:space="preserve">reduce the YBCO </w:t>
         </w:r>
       </w:ins>
-      <w:ins w:id="120" w:author="pdmurray" w:date="2019-03-08T13:49:00Z">
+      <w:ins w:id="138" w:author="pdmurray" w:date="2019-03-08T13:49:00Z">
         <w:r>
           <w:rPr>
             <w:rFonts w:ascii="Times New Roman" w:hAnsi="Times New Roman"/>
@@ -7405,7 +7578,7 @@
           <w:t>at room temperature</w:t>
         </w:r>
       </w:ins>
-      <w:ins w:id="121" w:author="pdmurray" w:date="2019-03-08T13:47:00Z">
+      <w:ins w:id="139" w:author="pdmurray" w:date="2019-03-08T13:47:00Z">
         <w:r>
           <w:rPr>
             <w:rFonts w:ascii="Times New Roman" w:hAnsi="Times New Roman"/>
@@ -7430,7 +7603,7 @@
           <w:rFonts w:ascii="Times New Roman" w:hAnsi="Times New Roman"/>
           <w:szCs w:val="24"/>
         </w:rPr>
-        <w:pPrChange w:id="122" w:author="pdmurray" w:date="2019-03-08T10:23:00Z">
+        <w:pPrChange w:id="140" w:author="pdmurray" w:date="2019-03-08T10:23:00Z">
           <w:pPr>
             <w:pBdr>
               <w:top w:val="nil"/>
@@ -7765,7 +7938,7 @@
           <w:rFonts w:ascii="Times New Roman" w:hAnsi="Times New Roman"/>
           <w:szCs w:val="24"/>
         </w:rPr>
-        <w:instrText>ADDIN CSL_CITATION {"citationItems":[{"id":"ITEM-1","itemData":{"DOI":"10.1103/PhysRevB.57.R8139","author":[{"dropping-particle":"","family":"Aprili","given":"M","non-dropping-particle":"","parse-names":false,"suffix":""},{"dropping-particle":"","family":"Covington","given":"M","non-dropping-particle":"","parse-names":false,"suffix":""},{"dropping-particle":"","family":"Paraoanu","given":"E","non-dropping-particle":"","parse-names":false,"suffix":""},{"dropping-particle":"","family":"Niedermeier","given":"B","non-dropping-particle":"","parse-names":false,"suffix":""},{"dropping-particle":"","family":"Greene","given":"L H","non-dropping-particle":"","parse-names":false,"suffix":""}],"container-title":"Phys. Rev. B","id":"ITEM-1","issue":"14","issued":{"date-parts":[["1998"]]},"page":"R8139--R8142","title":"Tunneling spectroscopy of the quasiparticle Andreev bound state in ion-irradiated YBa2Cu3O7-δ/Pb junctions","type":"article-journal","volume":"57"},"uris":["http://www.mendeley.com/documents/?uuid=9ffbc3f9-ede6-4cf9-9747-bb416d3b212f"]},{"id":"ITEM-2","itemData":{"DOI":"10.1021/nl901785j","ISSN":"1530-6984","author":[{"dropping-particle":"","family":"Cybart","given":"Shane A.","non-dropping-particle":"","parse-names":false,"suffix":""},{"dropping-particle":"","family":"Anton","given":"Steven M.","non-dropping-particle":"","parse-names":false,"suffix":""},{"dropping-particle":"","family":"Wu","given":"Stephen M.","non-dropping-particle":"","parse-names":false,"suffix":""},{"dropping-particle":"","family":"Clarke","given":"John","non-dropping-particle":"","parse-names":false,"suffix":""},{"dropping-particle":"","family":"Dynes","given":"Robert C.","non-dropping-particle":"","parse-names":false,"suffix":""}],"container-title":"Nano Letters","id":"ITEM-2","issue":"10","issued":{"date-parts":[["2009","10","14"]]},"page":"3581-3585","title":"Very Large Scale Integration of Nanopatterned YBa&lt;sub&gt;2&lt;/sub&gt;Cu&lt;sub&gt;3&lt;/sub&gt;O&lt;sub&gt;7−δ&lt;/sub&gt; Josephson Junctions in a Two-Dimensional Array","type":"article-journal","volume":"9"},"uris":["http://www.mendeley.com/documents/?uuid=329930af-c331-446b-90a9-766f79372428"]},{"id":"ITEM-3","itemData":{"DOI":"10.1038/nnano.2015.76","ISSN":"1748-3387","author":[{"dropping-particle":"","family":"Cybart","given":"Shane A.","non-dropping-particle":"","parse-names":false,"suffix":""},{"dropping-particle":"","family":"Cho","given":"E. Y.","non-dropping-particle":"","parse-names":false,"suffix":""},{"dropping-particle":"","family":"Wong","given":"T. J.","non-dropping-particle":"","parse-names":false,"suffix":""},{"dropping-particle":"","family":"Wehlin","given":"Björn H.","non-dropping-particle":"","parse-names":false,"suffix":""},{"dropping-particle":"","family":"Ma","given":"Meng K.","non-dropping-particle":"","parse-names":false,"suffix":""},{"dropping-particle":"","family":"Huynh","given":"Chuong","non-dropping-particle":"","parse-names":false,"suffix":""},{"dropping-particle":"","family":"Dynes","given":"R. C.","non-dropping-particle":"","parse-names":false,"suffix":""}],"container-title":"Nature Nanotechnology","id":"ITEM-3","issue":"7","issued":{"date-parts":[["2015","7","27"]]},"page":"598-602","title":"Nano Josephson superconducting tunnel junctions in YBa&lt;sub&gt;2&lt;/sub&gt;Cu&lt;sub&gt;3&lt;/sub&gt;O&lt;sub&gt;7−δ&lt;/sub&gt; directly patterned with a focused helium ion beam","type":"article-journal","volume":"10"},"uris":["http://www.mendeley.com/documents/?uuid=11672661-b2c3-478a-8da8-830a5f0aa834"]},{"id":"ITEM-4","itemData":{"DOI":"10.1063/1.4922640","ISSN":"0003-6951","author":[{"dropping-particle":"","family":"Cho","given":"E. Y.","non-dropping-particle":"","parse-names":false,"suffix":""},{"dropping-particle":"","family":"Ma","given":"M. K.","non-dropping-particle":"","parse-names":false,"suffix":""},{"dropping-particle":"","family":"Huynh","given":"Chuong","non-dropping-particle":"","parse-names":false,"suffix":""},{"dropping-particle":"","family":"Pratt","given":"K.","non-dropping-particle":"","parse-names":false,"suffix":""},{"dropping-particle":"","family":"Paulson","given":"D. N.","non-dropping-particle":"","parse-names":false,"suffix":""},{"dropping-particle":"","family":"Glyantsev","given":"V. N.","non-dropping-particle":"","parse-names":false,"suffix":""},{"dropping-particle":"","family":"Dynes","given":"R. C.","non-dropping-particle":"","parse-names":false,"suffix":""},{"dropping-particle":"","family":"Cybart","given":"Shane A.","non-dropping-particle":"","parse-names":false,"suffix":""}],"container-title":"Applied Physics Letters","id":"ITEM-4","issue":"25","issued":{"date-parts":[["2015","6","22"]]},"page":"252601","title":"YBa&lt;sub&gt;2&lt;/sub&gt;Cu&lt;sub&gt;3&lt;/sub&gt;O&lt;sub&gt;7−δ&lt;/sub&gt; superconducting quantum interference devices with metallic to insulating barriers written with a focused helium ion beam","type":"article-journal","volume":"106"},"uris":["http://www.mendeley.com/documents/?uuid=ca8f31af-6fcc-4d42-bb14-c1522b037468"]}],"mendeley":{"formattedCitation":"&lt;sup&gt;41–44&lt;/sup&gt;","plainTextFormattedCitation":"41–44","previouslyFormattedCitation":"&lt;sup&gt;41&lt;/sup&gt;"},"properties":{"noteIndex":0},"schema":"https://github.com/citation-style-language/schema/raw/master/csl-citation.json"}</w:instrText>
+        <w:instrText>ADDIN CSL_CITATION {"citationItems":[{"id":"ITEM-1","itemData":{"DOI":"10.1103/PhysRevB.57.R8139","author":[{"dropping-particle":"","family":"Aprili","given":"M","non-dropping-particle":"","parse-names":false,"suffix":""},{"dropping-particle":"","family":"Covington","given":"M","non-dropping-particle":"","parse-names":false,"suffix":""},{"dropping-particle":"","family":"Paraoanu","given":"E","non-dropping-particle":"","parse-names":false,"suffix":""},{"dropping-particle":"","family":"Niedermeier","given":"B","non-dropping-particle":"","parse-names":false,"suffix":""},{"dropping-particle":"","family":"Greene","given":"L H","non-dropping-particle":"","parse-names":false,"suffix":""}],"container-title":"Phys. Rev. B","id":"ITEM-1","issue":"14","issued":{"date-parts":[["1998"]]},"page":"R8139--R8142","title":"Tunneling spectroscopy of the quasiparticle Andreev bound state in ion-irradiated YBa2Cu3O7-δ/Pb junctions","type":"article-journal","volume":"57"},"uris":["http://www.mendeley.com/documents/?uuid=9ffbc3f9-ede6-4cf9-9747-bb416d3b212f"]},{"id":"ITEM-2","itemData":{"DOI":"10.1021/nl901785j","ISSN":"1530-6984","author":[{"dropping-particle":"","family":"Cybart","given":"Shane A.","non-dropping-particle":"","parse-names":false,"suffix":""},{"dropping-particle":"","family":"Anton","given":"Steven M.","non-dropping-particle":"","parse-names":false,"suffix":""},{"dropping-particle":"","family":"Wu","given":"Stephen M.","non-dropping-particle":"","parse-names":false,"suffix":""},{"dropping-particle":"","family":"Clarke","given":"John","non-dropping-particle":"","parse-names":false,"suffix":""},{"dropping-particle":"","family":"Dynes","given":"Robert C.","non-dropping-particle":"","parse-names":false,"suffix":""}],"container-title":"Nano Letters","id":"ITEM-2","issue":"10","issued":{"date-parts":[["2009","10","14"]]},"page":"3581-3585","title":"Very Large Scale Integration of Nanopatterned YBa&lt;sub&gt;2&lt;/sub&gt;Cu&lt;sub&gt;3&lt;/sub&gt;O&lt;sub&gt;7−δ&lt;/sub&gt; Josephson Junctions in a Two-Dimensional Array","type":"article-journal","volume":"9"},"uris":["http://www.mendeley.com/documents/?uuid=329930af-c331-446b-90a9-766f79372428"]},{"id":"ITEM-3","itemData":{"DOI":"10.1038/nnano.2015.76","ISSN":"1748-3387","author":[{"dropping-particle":"","family":"Cybart","given":"Shane A.","non-dropping-particle":"","parse-names":false,"suffix":""},{"dropping-particle":"","family":"Cho","given":"E. Y.","non-dropping-particle":"","parse-names":false,"suffix":""},{"dropping-particle":"","family":"Wong","given":"T. J.","non-dropping-particle":"","parse-names":false,"suffix":""},{"dropping-particle":"","family":"Wehlin","given":"Björn H.","non-dropping-particle":"","parse-names":false,"suffix":""},{"dropping-particle":"","family":"Ma","given":"Meng K.","non-dropping-particle":"","parse-names":false,"suffix":""},{"dropping-particle":"","family":"Huynh","given":"Chuong","non-dropping-particle":"","parse-names":false,"suffix":""},{"dropping-particle":"","family":"Dynes","given":"R. C.","non-dropping-particle":"","parse-names":false,"suffix":""}],"container-title":"Nature Nanotechnology","id":"ITEM-3","issue":"7","issued":{"date-parts":[["2015","7","27"]]},"page":"598-602","title":"Nano Josephson superconducting tunnel junctions in YBa&lt;sub&gt;2&lt;/sub&gt;Cu&lt;sub&gt;3&lt;/sub&gt;O&lt;sub&gt;7−δ&lt;/sub&gt; directly patterned with a focused helium ion beam","type":"article-journal","volume":"10"},"uris":["http://www.mendeley.com/documents/?uuid=11672661-b2c3-478a-8da8-830a5f0aa834"]},{"id":"ITEM-4","itemData":{"DOI":"10.1063/1.4922640","ISSN":"0003-6951","author":[{"dropping-particle":"","family":"Cho","given":"E. Y.","non-dropping-particle":"","parse-names":false,"suffix":""},{"dropping-particle":"","family":"Ma","given":"M. K.","non-dropping-particle":"","parse-names":false,"suffix":""},{"dropping-particle":"","family":"Huynh","given":"Chuong","non-dropping-particle":"","parse-names":false,"suffix":""},{"dropping-particle":"","family":"Pratt","given":"K.","non-dropping-particle":"","parse-names":false,"suffix":""},{"dropping-particle":"","family":"Paulson","given":"D. N.","non-dropping-particle":"","parse-names":false,"suffix":""},{"dropping-particle":"","family":"Glyantsev","given":"V. N.","non-dropping-particle":"","parse-names":false,"suffix":""},{"dropping-particle":"","family":"Dynes","given":"R. C.","non-dropping-particle":"","parse-names":false,"suffix":""},{"dropping-particle":"","family":"Cybart","given":"Shane A.","non-dropping-particle":"","parse-names":false,"suffix":""}],"container-title":"Applied Physics Letters","id":"ITEM-4","issue":"25","issued":{"date-parts":[["2015","6","22"]]},"page":"252601","title":"YBa&lt;sub&gt;2&lt;/sub&gt;Cu&lt;sub&gt;3&lt;/sub&gt;O&lt;sub&gt;7−δ&lt;/sub&gt; superconducting quantum interference devices with metallic to insulating barriers written with a focused helium ion beam","type":"article-journal","volume":"106"},"uris":["http://www.mendeley.com/documents/?uuid=ca8f31af-6fcc-4d42-bb14-c1522b037468"]}],"mendeley":{"formattedCitation":"&lt;sup&gt;43–46&lt;/sup&gt;","plainTextFormattedCitation":"43–46","previouslyFormattedCitation":"&lt;sup&gt;42–45&lt;/sup&gt;"},"properties":{"noteIndex":0},"schema":"https://github.com/citation-style-language/schema/raw/master/csl-citation.json"}</w:instrText>
       </w:r>
       <w:r>
         <w:rPr>
@@ -7781,7 +7954,7 @@
           <w:szCs w:val="24"/>
           <w:vertAlign w:val="superscript"/>
         </w:rPr>
-        <w:t>41–44</w:t>
+        <w:t>43–46</w:t>
       </w:r>
       <w:r>
         <w:rPr>
@@ -7873,7 +8046,7 @@
         </w:rPr>
         <w:t>.</w:t>
       </w:r>
-      <w:ins w:id="123" w:author="Kai Liu" w:date="2019-03-08T00:44:00Z">
+      <w:ins w:id="141" w:author="Kai Liu" w:date="2019-03-08T00:44:00Z">
         <w:r>
           <w:rPr>
             <w:rFonts w:ascii="Times New Roman" w:hAnsi="Times New Roman"/>
@@ -7882,7 +8055,7 @@
           <w:t xml:space="preserve"> </w:t>
         </w:r>
       </w:ins>
-      <w:ins w:id="124" w:author="Kai Liu" w:date="2019-03-08T00:45:00Z">
+      <w:ins w:id="142" w:author="Kai Liu" w:date="2019-03-08T00:45:00Z">
         <w:r>
           <w:rPr>
             <w:rFonts w:ascii="Times New Roman" w:hAnsi="Times New Roman"/>
@@ -7891,7 +8064,7 @@
           <w:t xml:space="preserve">Finally, it is worth noting that the ferromagnetism of Gd is absent in these Gd/YBCO samples, as confirmed by both </w:t>
         </w:r>
       </w:ins>
-      <w:ins w:id="125" w:author="pdmurray" w:date="2019-03-08T14:00:00Z">
+      <w:ins w:id="143" w:author="pdmurray" w:date="2019-03-08T14:00:00Z">
         <w:r>
           <w:rPr>
             <w:rFonts w:ascii="Times New Roman" w:hAnsi="Times New Roman"/>
@@ -7900,7 +8073,7 @@
           <w:t xml:space="preserve">PNR studies (Fig. S1) and </w:t>
         </w:r>
       </w:ins>
-      <w:ins w:id="126" w:author="Kai Liu" w:date="2019-03-08T00:45:00Z">
+      <w:ins w:id="144" w:author="Kai Liu" w:date="2019-03-08T00:45:00Z">
         <w:r>
           <w:rPr>
             <w:rFonts w:ascii="Times New Roman" w:hAnsi="Times New Roman"/>
@@ -7909,7 +8082,7 @@
           <w:t>magnetometry</w:t>
         </w:r>
       </w:ins>
-      <w:ins w:id="127" w:author="pdmurray" w:date="2019-03-08T14:00:00Z">
+      <w:ins w:id="145" w:author="pdmurray" w:date="2019-03-08T14:00:00Z">
         <w:r>
           <w:rPr>
             <w:rFonts w:ascii="Times New Roman" w:hAnsi="Times New Roman"/>
@@ -7918,8 +8091,8 @@
           <w:t xml:space="preserve"> (Fig. S2)</w:t>
         </w:r>
       </w:ins>
-      <w:ins w:id="128" w:author="Kai Liu" w:date="2019-03-08T00:45:00Z">
-        <w:del w:id="129" w:author="pdmurray" w:date="2019-03-08T14:00:00Z">
+      <w:ins w:id="146" w:author="Kai Liu" w:date="2019-03-08T00:45:00Z">
+        <w:del w:id="147" w:author="pdmurray" w:date="2019-03-08T14:00:00Z">
           <w:r>
             <w:rPr>
               <w:rFonts w:ascii="Times New Roman" w:hAnsi="Times New Roman"/>
@@ -7929,8 +8102,8 @@
           </w:r>
         </w:del>
       </w:ins>
-      <w:ins w:id="130" w:author="Kai Liu" w:date="2019-03-08T00:46:00Z">
-        <w:del w:id="131" w:author="pdmurray" w:date="2019-03-08T14:00:00Z">
+      <w:ins w:id="148" w:author="Kai Liu" w:date="2019-03-08T00:46:00Z">
+        <w:del w:id="149" w:author="pdmurray" w:date="2019-03-08T14:00:00Z">
           <w:r>
             <w:rPr>
               <w:rFonts w:ascii="Times New Roman" w:hAnsi="Times New Roman"/>
@@ -7947,7 +8120,7 @@
           <w:t xml:space="preserve">, and is not expected to </w:t>
         </w:r>
       </w:ins>
-      <w:ins w:id="132" w:author="Kai Liu" w:date="2019-03-08T00:47:00Z">
+      <w:ins w:id="150" w:author="Kai Liu" w:date="2019-03-08T00:47:00Z">
         <w:r>
           <w:rPr>
             <w:rFonts w:ascii="Times New Roman" w:hAnsi="Times New Roman"/>
@@ -7956,7 +8129,7 @@
           <w:t>contribute</w:t>
         </w:r>
       </w:ins>
-      <w:ins w:id="133" w:author="Kai Liu" w:date="2019-03-08T00:46:00Z">
+      <w:ins w:id="151" w:author="Kai Liu" w:date="2019-03-08T00:46:00Z">
         <w:r>
           <w:rPr>
             <w:rFonts w:ascii="Times New Roman" w:hAnsi="Times New Roman"/>
@@ -7965,7 +8138,7 @@
           <w:t xml:space="preserve"> </w:t>
         </w:r>
       </w:ins>
-      <w:ins w:id="134" w:author="Kai Liu" w:date="2019-03-08T00:47:00Z">
+      <w:ins w:id="152" w:author="Kai Liu" w:date="2019-03-08T00:47:00Z">
         <w:r>
           <w:rPr>
             <w:rFonts w:ascii="Times New Roman" w:hAnsi="Times New Roman"/>
@@ -8149,7 +8322,7 @@
         </w:rPr>
         <w:t>coordinated the project. P.D.M. synthesized the samples, carried out structural analysis, and wrote a first draft of the manuscript. D.A.G., A.J.G., B.J.K, and J.B. performed PNR studies. D.A.G.</w:t>
       </w:r>
-      <w:ins w:id="135" w:author="Kai Liu" w:date="2019-02-19T00:35:00Z">
+      <w:ins w:id="153" w:author="Kai Liu" w:date="2019-02-19T00:35:00Z">
         <w:r>
           <w:rPr>
             <w:rFonts w:ascii="Times" w:hAnsi="Times"/>
@@ -8199,8 +8372,8 @@
         </w:rPr>
         <w:t>Film growth and characterization</w:t>
       </w:r>
-      <w:bookmarkStart w:id="136" w:name="_3dy6vkm" w:colFirst="0" w:colLast="0"/>
-      <w:bookmarkEnd w:id="136"/>
+      <w:bookmarkStart w:id="154" w:name="_3dy6vkm" w:colFirst="0" w:colLast="0"/>
+      <w:bookmarkEnd w:id="154"/>
       <w:r>
         <w:rPr>
           <w:b/>
@@ -8322,7 +8495,7 @@
         <w:fldChar w:fldCharType="begin" w:fldLock="1"/>
       </w:r>
       <w:r>
-        <w:instrText>ADDIN CSL_CITATION {"citationItems":[{"id":"ITEM-1","itemData":{"DOI":"10.1016/j.cocis.2011.11.001","ISBN":"1359-0294","ISSN":"1359-0294","abstract":"Neutron reflectometry is a powerful method for probing the molecular scale structure of both hard and soft condensed matter films. Moreover, the phase-sensitive methods which have been developed make it possible for specular neutron reflectometry to be effectively employed as an imaging device of the composition depth profile of thin film materials with a spatial resolution approaching a fraction of a nanometer. The image of the cross-sectional distribution of matter in the film obtained in such a way can be shown to be, in most cases, unambiguous to a degree limited primarily by the range and statistical uncertainty of the reflectivity data available. The application of phase-sensitive neutron reflectometry (PSNR) to the study of several types of soft matter thin film systems are illustrated by a number of specific examples from recent studies. In addition, new software tools available to the researcher to apply PSNR methods and analysis are discussed. © 2011.","author":[{"dropping-particle":"","family":"Kirby","given":"B. J.","non-dropping-particle":"","parse-names":false,"suffix":""},{"dropping-particle":"","family":"Kienzle","given":"P. A.","non-dropping-particle":"","parse-names":false,"suffix":""},{"dropping-particle":"","family":"Maranville","given":"B. B.","non-dropping-particle":"","parse-names":false,"suffix":""},{"dropping-particle":"","family":"Berk","given":"N. F.","non-dropping-particle":"","parse-names":false,"suffix":""},{"dropping-particle":"","family":"Krycka","given":"J.","non-dropping-particle":"","parse-names":false,"suffix":""},{"dropping-particle":"","family":"Heinrich","given":"F.","non-dropping-particle":"","parse-names":false,"suffix":""},{"dropping-particle":"","family":"Majkrzak","given":"C. F.","non-dropping-particle":"","parse-names":false,"suffix":""}],"container-title":"Current Opinion in Colloid &amp; Interface Science","id":"ITEM-1","issue":"1","issued":{"date-parts":[["2012"]]},"page":"44-53","publisher":"Elsevier BV","title":"Phase-sensitive specular neutron reflectometry for imaging the nanometer scale composition depth profile of thin-film materials","type":"article-journal","volume":"17"},"uris":["http://www.mendeley.com/documents/?uuid=73cb0280-e71e-449f-84f4-f189a5c3d7f2"]}],"mendeley":{"formattedCitation":"&lt;sup&gt;45&lt;/sup&gt;","plainTextFormattedCitation":"45","previouslyFormattedCitation":"&lt;sup&gt;42&lt;/sup&gt;"},"properties":{"noteIndex":0},"schema":"https://github.com/citation-style-language/schema/raw/master/csl-citation.json"}</w:instrText>
+        <w:instrText>ADDIN CSL_CITATION {"citationItems":[{"id":"ITEM-1","itemData":{"DOI":"10.1016/j.cocis.2011.11.001","ISBN":"1359-0294","ISSN":"1359-0294","abstract":"Neutron reflectometry is a powerful method for probing the molecular scale structure of both hard and soft condensed matter films. Moreover, the phase-sensitive methods which have been developed make it possible for specular neutron reflectometry to be effectively employed as an imaging device of the composition depth profile of thin film materials with a spatial resolution approaching a fraction of a nanometer. The image of the cross-sectional distribution of matter in the film obtained in such a way can be shown to be, in most cases, unambiguous to a degree limited primarily by the range and statistical uncertainty of the reflectivity data available. The application of phase-sensitive neutron reflectometry (PSNR) to the study of several types of soft matter thin film systems are illustrated by a number of specific examples from recent studies. In addition, new software tools available to the researcher to apply PSNR methods and analysis are discussed. © 2011.","author":[{"dropping-particle":"","family":"Kirby","given":"B. J.","non-dropping-particle":"","parse-names":false,"suffix":""},{"dropping-particle":"","family":"Kienzle","given":"P. A.","non-dropping-particle":"","parse-names":false,"suffix":""},{"dropping-particle":"","family":"Maranville","given":"B. B.","non-dropping-particle":"","parse-names":false,"suffix":""},{"dropping-particle":"","family":"Berk","given":"N. F.","non-dropping-particle":"","parse-names":false,"suffix":""},{"dropping-particle":"","family":"Krycka","given":"J.","non-dropping-particle":"","parse-names":false,"suffix":""},{"dropping-particle":"","family":"Heinrich","given":"F.","non-dropping-particle":"","parse-names":false,"suffix":""},{"dropping-particle":"","family":"Majkrzak","given":"C. F.","non-dropping-particle":"","parse-names":false,"suffix":""}],"container-title":"Current Opinion in Colloid &amp; Interface Science","id":"ITEM-1","issue":"1","issued":{"date-parts":[["2012"]]},"page":"44-53","publisher":"Elsevier BV","title":"Phase-sensitive specular neutron reflectometry for imaging the nanometer scale composition depth profile of thin-film materials","type":"article-journal","volume":"17"},"uris":["http://www.mendeley.com/documents/?uuid=73cb0280-e71e-449f-84f4-f189a5c3d7f2"]}],"mendeley":{"formattedCitation":"&lt;sup&gt;47&lt;/sup&gt;","plainTextFormattedCitation":"47","previouslyFormattedCitation":"&lt;sup&gt;46&lt;/sup&gt;"},"properties":{"noteIndex":0},"schema":"https://github.com/citation-style-language/schema/raw/master/csl-citation.json"}</w:instrText>
       </w:r>
       <w:r>
         <w:fldChar w:fldCharType="separate"/>
@@ -8332,7 +8505,7 @@
           <w:noProof/>
           <w:vertAlign w:val="superscript"/>
         </w:rPr>
-        <w:t>45</w:t>
+        <w:t>47</w:t>
       </w:r>
       <w:r>
         <w:fldChar w:fldCharType="end"/>
@@ -12872,16 +13045,7 @@
           <w:szCs w:val="24"/>
         </w:rPr>
         <w:tab/>
-        <w:t xml:space="preserve">Morss, L. R.; Sonnenberger, D. C.; Thorn, R. J. Thermochemistry and High Temperature </w:t>
-      </w:r>
-      <w:r>
-        <w:rPr>
-          <w:rFonts w:cs="Times"/>
-          <w:noProof/>
-          <w:szCs w:val="24"/>
-        </w:rPr>
-        <w:lastRenderedPageBreak/>
-        <w:t xml:space="preserve">Thermodynamic Properties of Rare Earth-Alkaline Earth-Copper Oxide Superconductors. </w:t>
+        <w:t xml:space="preserve">Кипер, Р. А. </w:t>
       </w:r>
       <w:r>
         <w:rPr>
@@ -12891,33 +13055,7 @@
           <w:noProof/>
           <w:szCs w:val="24"/>
         </w:rPr>
-        <w:t>MRS Proc.</w:t>
-      </w:r>
-      <w:r>
-        <w:rPr>
-          <w:rFonts w:cs="Times"/>
-          <w:noProof/>
-          <w:szCs w:val="24"/>
-        </w:rPr>
-        <w:t xml:space="preserve"> </w:t>
-      </w:r>
-      <w:r>
-        <w:rPr>
-          <w:rFonts w:cs="Times"/>
-          <w:b/>
-          <w:bCs/>
-          <w:noProof/>
-          <w:szCs w:val="24"/>
-        </w:rPr>
-        <w:t>1987</w:t>
-      </w:r>
-      <w:r>
-        <w:rPr>
-          <w:rFonts w:cs="Times"/>
-          <w:noProof/>
-          <w:szCs w:val="24"/>
-        </w:rPr>
-        <w:t xml:space="preserve">, </w:t>
+        <w:t xml:space="preserve">ФИЗИКО-ХИМИЧЕСКИЕ СВОЙСТВА ВЕЩЕСТВ Справочник По </w:t>
       </w:r>
       <w:r>
         <w:rPr>
@@ -12927,15 +13065,16 @@
           <w:noProof/>
           <w:szCs w:val="24"/>
         </w:rPr>
-        <w:t>99</w:t>
-      </w:r>
-      <w:r>
-        <w:rPr>
-          <w:rFonts w:cs="Times"/>
-          <w:noProof/>
-          <w:szCs w:val="24"/>
-        </w:rPr>
-        <w:t>, 571. https://doi.org/10.1557/PROC-99-571.</w:t>
+        <w:lastRenderedPageBreak/>
+        <w:t>Химии</w:t>
+      </w:r>
+      <w:r>
+        <w:rPr>
+          <w:rFonts w:cs="Times"/>
+          <w:noProof/>
+          <w:szCs w:val="24"/>
+        </w:rPr>
+        <w:t>; Хабаровск, 2013.</w:t>
       </w:r>
     </w:p>
     <w:p>
@@ -12967,7 +13106,41 @@
           <w:szCs w:val="24"/>
         </w:rPr>
         <w:tab/>
-        <w:t xml:space="preserve">Aprili, M.; Covington, M.; Paraoanu, E.; Niedermeier, B.; Greene, L. H. Tunneling Spectroscopy of the Quasiparticle Andreev Bound State in Ion-Irradiated YBa2Cu3O7-δ/Pb Junctions. </w:t>
+        <w:t>Zhou, Z.; Navrotsky, A. Thermochemistry of the Y</w:t>
+      </w:r>
+      <w:r>
+        <w:rPr>
+          <w:rFonts w:cs="Times"/>
+          <w:noProof/>
+          <w:szCs w:val="24"/>
+          <w:vertAlign w:val="subscript"/>
+        </w:rPr>
+        <w:t>2</w:t>
+      </w:r>
+      <w:r>
+        <w:rPr>
+          <w:rFonts w:cs="Times"/>
+          <w:noProof/>
+          <w:szCs w:val="24"/>
+        </w:rPr>
+        <w:t>O</w:t>
+      </w:r>
+      <w:r>
+        <w:rPr>
+          <w:rFonts w:cs="Times"/>
+          <w:noProof/>
+          <w:szCs w:val="24"/>
+          <w:vertAlign w:val="subscript"/>
+        </w:rPr>
+        <w:t>3</w:t>
+      </w:r>
+      <w:r>
+        <w:rPr>
+          <w:rFonts w:cs="Times"/>
+          <w:noProof/>
+          <w:szCs w:val="24"/>
+        </w:rPr>
+        <w:t xml:space="preserve">–BaO–Cu–O System. </w:t>
       </w:r>
       <w:r>
         <w:rPr>
@@ -12977,7 +13150,7 @@
           <w:noProof/>
           <w:szCs w:val="24"/>
         </w:rPr>
-        <w:t>Phys. Rev. B</w:t>
+        <w:t>J. Mater. Res.</w:t>
       </w:r>
       <w:r>
         <w:rPr>
@@ -12995,7 +13168,7 @@
           <w:noProof/>
           <w:szCs w:val="24"/>
         </w:rPr>
-        <w:t>1998</w:t>
+        <w:t>1992</w:t>
       </w:r>
       <w:r>
         <w:rPr>
@@ -13013,15 +13186,15 @@
           <w:noProof/>
           <w:szCs w:val="24"/>
         </w:rPr>
-        <w:t>57</w:t>
-      </w:r>
-      <w:r>
-        <w:rPr>
-          <w:rFonts w:cs="Times"/>
-          <w:noProof/>
-          <w:szCs w:val="24"/>
-        </w:rPr>
-        <w:t xml:space="preserve"> (14), R8139--R8142. https://doi.org/10.1103/PhysRevB.57.R8139.</w:t>
+        <w:t>7</w:t>
+      </w:r>
+      <w:r>
+        <w:rPr>
+          <w:rFonts w:cs="Times"/>
+          <w:noProof/>
+          <w:szCs w:val="24"/>
+        </w:rPr>
+        <w:t xml:space="preserve"> (11), 2920–2935. https://doi.org/10.1557/JMR.1992.2920.</w:t>
       </w:r>
     </w:p>
     <w:p>
@@ -13053,58 +13226,7 @@
           <w:szCs w:val="24"/>
         </w:rPr>
         <w:tab/>
-        <w:t>Cybart, S. A.; Anton, S. M.; Wu, S. M.; Clarke, J.; Dynes, R. C. Very Large Scale Integration of Nanopatterned YBa</w:t>
-      </w:r>
-      <w:r>
-        <w:rPr>
-          <w:rFonts w:cs="Times"/>
-          <w:noProof/>
-          <w:szCs w:val="24"/>
-          <w:vertAlign w:val="subscript"/>
-        </w:rPr>
-        <w:t>2</w:t>
-      </w:r>
-      <w:r>
-        <w:rPr>
-          <w:rFonts w:cs="Times"/>
-          <w:noProof/>
-          <w:szCs w:val="24"/>
-        </w:rPr>
-        <w:t>Cu</w:t>
-      </w:r>
-      <w:r>
-        <w:rPr>
-          <w:rFonts w:cs="Times"/>
-          <w:noProof/>
-          <w:szCs w:val="24"/>
-          <w:vertAlign w:val="subscript"/>
-        </w:rPr>
-        <w:t>3</w:t>
-      </w:r>
-      <w:r>
-        <w:rPr>
-          <w:rFonts w:cs="Times"/>
-          <w:noProof/>
-          <w:szCs w:val="24"/>
-        </w:rPr>
-        <w:t>O</w:t>
-      </w:r>
-      <w:r>
-        <w:rPr>
-          <w:rFonts w:cs="Times"/>
-          <w:noProof/>
-          <w:szCs w:val="24"/>
-          <w:vertAlign w:val="subscript"/>
-        </w:rPr>
-        <w:t>7−δ</w:t>
-      </w:r>
-      <w:r>
-        <w:rPr>
-          <w:rFonts w:cs="Times"/>
-          <w:noProof/>
-          <w:szCs w:val="24"/>
-        </w:rPr>
-        <w:t xml:space="preserve"> Josephson Junctions in a Two-Dimensional Array. </w:t>
+        <w:t xml:space="preserve">Morss, L. R.; Sonnenberger, D. C.; Thorn, R. J. Thermochemistry and High Temperature Thermodynamic Properties of Rare Earth-Alkaline Earth-Copper Oxide Superconductors. </w:t>
       </w:r>
       <w:r>
         <w:rPr>
@@ -13114,7 +13236,7 @@
           <w:noProof/>
           <w:szCs w:val="24"/>
         </w:rPr>
-        <w:t>Nano Lett.</w:t>
+        <w:t>MRS Proc.</w:t>
       </w:r>
       <w:r>
         <w:rPr>
@@ -13132,7 +13254,7 @@
           <w:noProof/>
           <w:szCs w:val="24"/>
         </w:rPr>
-        <w:t>2009</w:t>
+        <w:t>1987</w:t>
       </w:r>
       <w:r>
         <w:rPr>
@@ -13150,15 +13272,15 @@
           <w:noProof/>
           <w:szCs w:val="24"/>
         </w:rPr>
-        <w:t>9</w:t>
-      </w:r>
-      <w:r>
-        <w:rPr>
-          <w:rFonts w:cs="Times"/>
-          <w:noProof/>
-          <w:szCs w:val="24"/>
-        </w:rPr>
-        <w:t xml:space="preserve"> (10), 3581–3585. https://doi.org/10.1021/nl901785j.</w:t>
+        <w:t>99</w:t>
+      </w:r>
+      <w:r>
+        <w:rPr>
+          <w:rFonts w:cs="Times"/>
+          <w:noProof/>
+          <w:szCs w:val="24"/>
+        </w:rPr>
+        <w:t>, 571. https://doi.org/10.1557/PROC-99-571.</w:t>
       </w:r>
     </w:p>
     <w:p>
@@ -13190,58 +13312,7 @@
           <w:szCs w:val="24"/>
         </w:rPr>
         <w:tab/>
-        <w:t>Cybart, S. A.; Cho, E. Y.; Wong, T. J.; Wehlin, B. H.; Ma, M. K.; Huynh, C.; Dynes, R. C. Nano Josephson Superconducting Tunnel Junctions in YBa</w:t>
-      </w:r>
-      <w:r>
-        <w:rPr>
-          <w:rFonts w:cs="Times"/>
-          <w:noProof/>
-          <w:szCs w:val="24"/>
-          <w:vertAlign w:val="subscript"/>
-        </w:rPr>
-        <w:t>2</w:t>
-      </w:r>
-      <w:r>
-        <w:rPr>
-          <w:rFonts w:cs="Times"/>
-          <w:noProof/>
-          <w:szCs w:val="24"/>
-        </w:rPr>
-        <w:t>Cu</w:t>
-      </w:r>
-      <w:r>
-        <w:rPr>
-          <w:rFonts w:cs="Times"/>
-          <w:noProof/>
-          <w:szCs w:val="24"/>
-          <w:vertAlign w:val="subscript"/>
-        </w:rPr>
-        <w:t>3</w:t>
-      </w:r>
-      <w:r>
-        <w:rPr>
-          <w:rFonts w:cs="Times"/>
-          <w:noProof/>
-          <w:szCs w:val="24"/>
-        </w:rPr>
-        <w:t>O</w:t>
-      </w:r>
-      <w:r>
-        <w:rPr>
-          <w:rFonts w:cs="Times"/>
-          <w:noProof/>
-          <w:szCs w:val="24"/>
-          <w:vertAlign w:val="subscript"/>
-        </w:rPr>
-        <w:t>7−δ</w:t>
-      </w:r>
-      <w:r>
-        <w:rPr>
-          <w:rFonts w:cs="Times"/>
-          <w:noProof/>
-          <w:szCs w:val="24"/>
-        </w:rPr>
-        <w:t xml:space="preserve"> Directly Patterned with a Focused Helium Ion Beam. </w:t>
+        <w:t xml:space="preserve">Aprili, M.; Covington, M.; Paraoanu, E.; Niedermeier, B.; Greene, L. H. Tunneling Spectroscopy of the Quasiparticle Andreev Bound State in Ion-Irradiated YBa2Cu3O7-δ/Pb Junctions. </w:t>
       </w:r>
       <w:r>
         <w:rPr>
@@ -13251,7 +13322,7 @@
           <w:noProof/>
           <w:szCs w:val="24"/>
         </w:rPr>
-        <w:t>Nat. Nanotechnol.</w:t>
+        <w:t>Phys. Rev. B</w:t>
       </w:r>
       <w:r>
         <w:rPr>
@@ -13269,7 +13340,7 @@
           <w:noProof/>
           <w:szCs w:val="24"/>
         </w:rPr>
-        <w:t>2015</w:t>
+        <w:t>1998</w:t>
       </w:r>
       <w:r>
         <w:rPr>
@@ -13287,15 +13358,15 @@
           <w:noProof/>
           <w:szCs w:val="24"/>
         </w:rPr>
-        <w:t>10</w:t>
-      </w:r>
-      <w:r>
-        <w:rPr>
-          <w:rFonts w:cs="Times"/>
-          <w:noProof/>
-          <w:szCs w:val="24"/>
-        </w:rPr>
-        <w:t xml:space="preserve"> (7), 598–602. https://doi.org/10.1038/nnano.2015.76.</w:t>
+        <w:t>57</w:t>
+      </w:r>
+      <w:r>
+        <w:rPr>
+          <w:rFonts w:cs="Times"/>
+          <w:noProof/>
+          <w:szCs w:val="24"/>
+        </w:rPr>
+        <w:t xml:space="preserve"> (14), R8139--R8142. https://doi.org/10.1103/PhysRevB.57.R8139.</w:t>
       </w:r>
     </w:p>
     <w:p>
@@ -13327,7 +13398,7 @@
           <w:szCs w:val="24"/>
         </w:rPr>
         <w:tab/>
-        <w:t>Cho, E. Y.; Ma, M. K.; Huynh, C.; Pratt, K.; Paulson, D. N.; Glyantsev, V. N.; Dynes, R. C.; Cybart, S. A. YBa</w:t>
+        <w:t>Cybart, S. A.; Anton, S. M.; Wu, S. M.; Clarke, J.; Dynes, R. C. Very Large Scale Integration of Nanopatterned YBa</w:t>
       </w:r>
       <w:r>
         <w:rPr>
@@ -13378,7 +13449,7 @@
           <w:noProof/>
           <w:szCs w:val="24"/>
         </w:rPr>
-        <w:t xml:space="preserve"> Superconducting Quantum Interference Devices with Metallic to Insulating Barriers Written with a Focused Helium Ion Beam. </w:t>
+        <w:t xml:space="preserve"> Josephson Junctions in a Two-Dimensional Array. </w:t>
       </w:r>
       <w:r>
         <w:rPr>
@@ -13388,7 +13459,7 @@
           <w:noProof/>
           <w:szCs w:val="24"/>
         </w:rPr>
-        <w:t>Appl. Phys. Lett.</w:t>
+        <w:t>Nano Lett.</w:t>
       </w:r>
       <w:r>
         <w:rPr>
@@ -13406,7 +13477,7 @@
           <w:noProof/>
           <w:szCs w:val="24"/>
         </w:rPr>
-        <w:t>2015</w:t>
+        <w:t>2009</w:t>
       </w:r>
       <w:r>
         <w:rPr>
@@ -13424,15 +13495,15 @@
           <w:noProof/>
           <w:szCs w:val="24"/>
         </w:rPr>
-        <w:t>106</w:t>
-      </w:r>
-      <w:r>
-        <w:rPr>
-          <w:rFonts w:cs="Times"/>
-          <w:noProof/>
-          <w:szCs w:val="24"/>
-        </w:rPr>
-        <w:t xml:space="preserve"> (25), 252601. https://doi.org/10.1063/1.4922640.</w:t>
+        <w:t>9</w:t>
+      </w:r>
+      <w:r>
+        <w:rPr>
+          <w:rFonts w:cs="Times"/>
+          <w:noProof/>
+          <w:szCs w:val="24"/>
+        </w:rPr>
+        <w:t xml:space="preserve"> (10), 3581–3585. https://doi.org/10.1021/nl901785j.</w:t>
       </w:r>
     </w:p>
     <w:p>
@@ -13446,6 +13517,7 @@
         <w:rPr>
           <w:rFonts w:cs="Times"/>
           <w:noProof/>
+          <w:szCs w:val="24"/>
         </w:rPr>
       </w:pPr>
       <w:r>
@@ -13455,6 +13527,279 @@
           <w:szCs w:val="24"/>
         </w:rPr>
         <w:t xml:space="preserve">(45) </w:t>
+      </w:r>
+      <w:r>
+        <w:rPr>
+          <w:rFonts w:cs="Times"/>
+          <w:noProof/>
+          <w:szCs w:val="24"/>
+        </w:rPr>
+        <w:tab/>
+        <w:t>Cybart, S. A.; Cho, E. Y.; Wong, T. J.; Wehlin, B. H.; Ma, M. K.; Huynh, C.; Dynes, R. C. Nano Josephson Superconducting Tunnel Junctions in YBa</w:t>
+      </w:r>
+      <w:r>
+        <w:rPr>
+          <w:rFonts w:cs="Times"/>
+          <w:noProof/>
+          <w:szCs w:val="24"/>
+          <w:vertAlign w:val="subscript"/>
+        </w:rPr>
+        <w:t>2</w:t>
+      </w:r>
+      <w:r>
+        <w:rPr>
+          <w:rFonts w:cs="Times"/>
+          <w:noProof/>
+          <w:szCs w:val="24"/>
+        </w:rPr>
+        <w:t>Cu</w:t>
+      </w:r>
+      <w:r>
+        <w:rPr>
+          <w:rFonts w:cs="Times"/>
+          <w:noProof/>
+          <w:szCs w:val="24"/>
+          <w:vertAlign w:val="subscript"/>
+        </w:rPr>
+        <w:t>3</w:t>
+      </w:r>
+      <w:r>
+        <w:rPr>
+          <w:rFonts w:cs="Times"/>
+          <w:noProof/>
+          <w:szCs w:val="24"/>
+        </w:rPr>
+        <w:t>O</w:t>
+      </w:r>
+      <w:r>
+        <w:rPr>
+          <w:rFonts w:cs="Times"/>
+          <w:noProof/>
+          <w:szCs w:val="24"/>
+          <w:vertAlign w:val="subscript"/>
+        </w:rPr>
+        <w:t>7−δ</w:t>
+      </w:r>
+      <w:r>
+        <w:rPr>
+          <w:rFonts w:cs="Times"/>
+          <w:noProof/>
+          <w:szCs w:val="24"/>
+        </w:rPr>
+        <w:t xml:space="preserve"> Directly Patterned with a Focused Helium Ion Beam. </w:t>
+      </w:r>
+      <w:r>
+        <w:rPr>
+          <w:rFonts w:cs="Times"/>
+          <w:i/>
+          <w:iCs/>
+          <w:noProof/>
+          <w:szCs w:val="24"/>
+        </w:rPr>
+        <w:t>Nat. Nanotechnol.</w:t>
+      </w:r>
+      <w:r>
+        <w:rPr>
+          <w:rFonts w:cs="Times"/>
+          <w:noProof/>
+          <w:szCs w:val="24"/>
+        </w:rPr>
+        <w:t xml:space="preserve"> </w:t>
+      </w:r>
+      <w:r>
+        <w:rPr>
+          <w:rFonts w:cs="Times"/>
+          <w:b/>
+          <w:bCs/>
+          <w:noProof/>
+          <w:szCs w:val="24"/>
+        </w:rPr>
+        <w:t>2015</w:t>
+      </w:r>
+      <w:r>
+        <w:rPr>
+          <w:rFonts w:cs="Times"/>
+          <w:noProof/>
+          <w:szCs w:val="24"/>
+        </w:rPr>
+        <w:t xml:space="preserve">, </w:t>
+      </w:r>
+      <w:r>
+        <w:rPr>
+          <w:rFonts w:cs="Times"/>
+          <w:i/>
+          <w:iCs/>
+          <w:noProof/>
+          <w:szCs w:val="24"/>
+        </w:rPr>
+        <w:t>10</w:t>
+      </w:r>
+      <w:r>
+        <w:rPr>
+          <w:rFonts w:cs="Times"/>
+          <w:noProof/>
+          <w:szCs w:val="24"/>
+        </w:rPr>
+        <w:t xml:space="preserve"> (7), 598–602. https://doi.org/10.1038/nnano.2015.76.</w:t>
+      </w:r>
+    </w:p>
+    <w:p>
+      <w:pPr>
+        <w:widowControl w:val="0"/>
+        <w:autoSpaceDE w:val="0"/>
+        <w:autoSpaceDN w:val="0"/>
+        <w:adjustRightInd w:val="0"/>
+        <w:spacing w:after="240"/>
+        <w:ind w:left="640" w:hanging="640"/>
+        <w:rPr>
+          <w:rFonts w:cs="Times"/>
+          <w:noProof/>
+          <w:szCs w:val="24"/>
+        </w:rPr>
+      </w:pPr>
+      <w:r>
+        <w:rPr>
+          <w:rFonts w:cs="Times"/>
+          <w:noProof/>
+          <w:szCs w:val="24"/>
+        </w:rPr>
+        <w:t xml:space="preserve">(46) </w:t>
+      </w:r>
+      <w:r>
+        <w:rPr>
+          <w:rFonts w:cs="Times"/>
+          <w:noProof/>
+          <w:szCs w:val="24"/>
+        </w:rPr>
+        <w:tab/>
+        <w:t>Cho, E. Y.; Ma, M. K.; Huynh, C.; Pratt, K.; Paulson, D. N.; Glyantsev, V. N.; Dynes, R. C.; Cybart, S. A. YBa</w:t>
+      </w:r>
+      <w:r>
+        <w:rPr>
+          <w:rFonts w:cs="Times"/>
+          <w:noProof/>
+          <w:szCs w:val="24"/>
+          <w:vertAlign w:val="subscript"/>
+        </w:rPr>
+        <w:t>2</w:t>
+      </w:r>
+      <w:r>
+        <w:rPr>
+          <w:rFonts w:cs="Times"/>
+          <w:noProof/>
+          <w:szCs w:val="24"/>
+        </w:rPr>
+        <w:t>Cu</w:t>
+      </w:r>
+      <w:r>
+        <w:rPr>
+          <w:rFonts w:cs="Times"/>
+          <w:noProof/>
+          <w:szCs w:val="24"/>
+          <w:vertAlign w:val="subscript"/>
+        </w:rPr>
+        <w:t>3</w:t>
+      </w:r>
+      <w:r>
+        <w:rPr>
+          <w:rFonts w:cs="Times"/>
+          <w:noProof/>
+          <w:szCs w:val="24"/>
+        </w:rPr>
+        <w:t>O</w:t>
+      </w:r>
+      <w:r>
+        <w:rPr>
+          <w:rFonts w:cs="Times"/>
+          <w:noProof/>
+          <w:szCs w:val="24"/>
+          <w:vertAlign w:val="subscript"/>
+        </w:rPr>
+        <w:t>7−δ</w:t>
+      </w:r>
+      <w:r>
+        <w:rPr>
+          <w:rFonts w:cs="Times"/>
+          <w:noProof/>
+          <w:szCs w:val="24"/>
+        </w:rPr>
+        <w:t xml:space="preserve"> Superconducting Quantum Interference Devices with Metallic to Insulating Barriers Written with a Focused Helium Ion Beam. </w:t>
+      </w:r>
+      <w:r>
+        <w:rPr>
+          <w:rFonts w:cs="Times"/>
+          <w:i/>
+          <w:iCs/>
+          <w:noProof/>
+          <w:szCs w:val="24"/>
+        </w:rPr>
+        <w:t>Appl. Phys. Lett.</w:t>
+      </w:r>
+      <w:r>
+        <w:rPr>
+          <w:rFonts w:cs="Times"/>
+          <w:noProof/>
+          <w:szCs w:val="24"/>
+        </w:rPr>
+        <w:t xml:space="preserve"> </w:t>
+      </w:r>
+      <w:r>
+        <w:rPr>
+          <w:rFonts w:cs="Times"/>
+          <w:b/>
+          <w:bCs/>
+          <w:noProof/>
+          <w:szCs w:val="24"/>
+        </w:rPr>
+        <w:t>2015</w:t>
+      </w:r>
+      <w:r>
+        <w:rPr>
+          <w:rFonts w:cs="Times"/>
+          <w:noProof/>
+          <w:szCs w:val="24"/>
+        </w:rPr>
+        <w:t xml:space="preserve">, </w:t>
+      </w:r>
+      <w:r>
+        <w:rPr>
+          <w:rFonts w:cs="Times"/>
+          <w:i/>
+          <w:iCs/>
+          <w:noProof/>
+          <w:szCs w:val="24"/>
+        </w:rPr>
+        <w:t>106</w:t>
+      </w:r>
+      <w:r>
+        <w:rPr>
+          <w:rFonts w:cs="Times"/>
+          <w:noProof/>
+          <w:szCs w:val="24"/>
+        </w:rPr>
+        <w:t xml:space="preserve"> (25), 252601. https://doi.org/10.1063/1.4922640.</w:t>
+      </w:r>
+    </w:p>
+    <w:p>
+      <w:pPr>
+        <w:widowControl w:val="0"/>
+        <w:autoSpaceDE w:val="0"/>
+        <w:autoSpaceDN w:val="0"/>
+        <w:adjustRightInd w:val="0"/>
+        <w:spacing w:after="240"/>
+        <w:ind w:left="640" w:hanging="640"/>
+        <w:rPr>
+          <w:rFonts w:cs="Times"/>
+          <w:noProof/>
+        </w:rPr>
+      </w:pPr>
+      <w:r>
+        <w:rPr>
+          <w:rFonts w:cs="Times"/>
+          <w:noProof/>
+          <w:szCs w:val="24"/>
+        </w:rPr>
+        <w:t xml:space="preserve">(47) </w:t>
       </w:r>
       <w:r>
         <w:rPr>
@@ -13724,7 +14069,7 @@
         </w:rPr>
         <w:t xml:space="preserve">) STO substrate peak, (G-J) YBCO peak, indexed relative to the STO lattice parameters, and (F, K) </w:t>
       </w:r>
-      <w:ins w:id="137" w:author="Kai Liu" w:date="2019-02-19T00:49:00Z">
+      <w:ins w:id="155" w:author="Kai Liu" w:date="2019-02-19T00:49:00Z">
         <w:r>
           <w:rPr>
             <w:szCs w:val="24"/>
@@ -14521,7 +14866,7 @@
 
 <file path=word/comments.xml><?xml version="1.0" encoding="utf-8"?>
 <w:comments xmlns:wpc="http://schemas.microsoft.com/office/word/2010/wordprocessingCanvas" xmlns:cx="http://schemas.microsoft.com/office/drawing/2014/chartex" xmlns:cx1="http://schemas.microsoft.com/office/drawing/2015/9/8/chartex" xmlns:cx2="http://schemas.microsoft.com/office/drawing/2015/10/21/chartex" xmlns:cx3="http://schemas.microsoft.com/office/drawing/2016/5/9/chartex" xmlns:cx4="http://schemas.microsoft.com/office/drawing/2016/5/10/chartex" xmlns:cx5="http://schemas.microsoft.com/office/drawing/2016/5/11/chartex" xmlns:cx6="http://schemas.microsoft.com/office/drawing/2016/5/12/chartex" xmlns:cx7="http://schemas.microsoft.com/office/drawing/2016/5/13/chartex" xmlns:cx8="http://schemas.microsoft.com/office/drawing/2016/5/14/chartex" xmlns:mc="http://schemas.openxmlformats.org/markup-compatibility/2006" xmlns:aink="http://schemas.microsoft.com/office/drawing/2016/ink" xmlns:am3d="http://schemas.microsoft.com/office/drawing/2017/model3d" xmlns:o="urn:schemas-microsoft-com:office:office" xmlns:r="http://schemas.openxmlformats.org/officeDocument/2006/relationships" xmlns:m="http://schemas.openxmlformats.org/officeDocument/2006/math" xmlns:v="urn:schemas-microsoft-com:vml" xmlns:wp14="http://schemas.microsoft.com/office/word/2010/wordprocessingDrawing" xmlns:wp="http://schemas.openxmlformats.org/drawingml/2006/wordprocessingDrawing" xmlns:w10="urn:schemas-microsoft-com:office:word" xmlns:w="http://schemas.openxmlformats.org/wordprocessingml/2006/main" xmlns:w14="http://schemas.microsoft.com/office/word/2010/wordml" xmlns:w15="http://schemas.microsoft.com/office/word/2012/wordml" xmlns:w16cid="http://schemas.microsoft.com/office/word/2016/wordml/cid" xmlns:w16se="http://schemas.microsoft.com/office/word/2015/wordml/symex" xmlns:wpg="http://schemas.microsoft.com/office/word/2010/wordprocessingGroup" xmlns:wpi="http://schemas.microsoft.com/office/word/2010/wordprocessingInk" xmlns:wne="http://schemas.microsoft.com/office/word/2006/wordml" xmlns:wps="http://schemas.microsoft.com/office/word/2010/wordprocessingShape" mc:Ignorable="w14 w15 w16se w16cid wp14">
-  <w:comment w:id="5" w:author="Kai Liu" w:date="2019-03-08T00:59:00Z" w:initials="KL">
+  <w:comment w:id="4" w:author="Kai Liu" w:date="2019-03-08T00:59:00Z" w:initials="KL">
     <w:p>
       <w:pPr>
         <w:pStyle w:val="CommentText"/>
@@ -14537,25 +14882,6 @@
           <w:rStyle w:val="CommentReference"/>
         </w:rPr>
         <w:annotationRef/>
-      </w:r>
-    </w:p>
-  </w:comment>
-  <w:comment w:id="8" w:author="Kai Liu" w:date="2019-03-08T00:58:00Z" w:initials="KL">
-    <w:p>
-      <w:pPr>
-        <w:pStyle w:val="CommentText"/>
-      </w:pPr>
-      <w:r>
-        <w:rPr>
-          <w:rStyle w:val="CommentReference"/>
-        </w:rPr>
-        <w:annotationRef/>
-      </w:r>
-      <w:r>
-        <w:rPr>
-          <w:noProof/>
-        </w:rPr>
-        <w:t xml:space="preserve">maybe add a brief  discussion about the Gibbs free energy, similar to the LSCO paper, to address referee 1's comment. </w:t>
       </w:r>
     </w:p>
   </w:comment>
@@ -14565,14 +14891,12 @@
 <file path=word/commentsExtended.xml><?xml version="1.0" encoding="utf-8"?>
 <w15:commentsEx xmlns:wpc="http://schemas.microsoft.com/office/word/2010/wordprocessingCanvas" xmlns:cx="http://schemas.microsoft.com/office/drawing/2014/chartex" xmlns:cx1="http://schemas.microsoft.com/office/drawing/2015/9/8/chartex" xmlns:cx2="http://schemas.microsoft.com/office/drawing/2015/10/21/chartex" xmlns:cx3="http://schemas.microsoft.com/office/drawing/2016/5/9/chartex" xmlns:cx4="http://schemas.microsoft.com/office/drawing/2016/5/10/chartex" xmlns:cx5="http://schemas.microsoft.com/office/drawing/2016/5/11/chartex" xmlns:cx6="http://schemas.microsoft.com/office/drawing/2016/5/12/chartex" xmlns:cx7="http://schemas.microsoft.com/office/drawing/2016/5/13/chartex" xmlns:cx8="http://schemas.microsoft.com/office/drawing/2016/5/14/chartex" xmlns:mc="http://schemas.openxmlformats.org/markup-compatibility/2006" xmlns:aink="http://schemas.microsoft.com/office/drawing/2016/ink" xmlns:am3d="http://schemas.microsoft.com/office/drawing/2017/model3d" xmlns:o="urn:schemas-microsoft-com:office:office" xmlns:r="http://schemas.openxmlformats.org/officeDocument/2006/relationships" xmlns:m="http://schemas.openxmlformats.org/officeDocument/2006/math" xmlns:v="urn:schemas-microsoft-com:vml" xmlns:wp14="http://schemas.microsoft.com/office/word/2010/wordprocessingDrawing" xmlns:wp="http://schemas.openxmlformats.org/drawingml/2006/wordprocessingDrawing" xmlns:w10="urn:schemas-microsoft-com:office:word" xmlns:w="http://schemas.openxmlformats.org/wordprocessingml/2006/main" xmlns:w14="http://schemas.microsoft.com/office/word/2010/wordml" xmlns:w15="http://schemas.microsoft.com/office/word/2012/wordml" xmlns:w16cid="http://schemas.microsoft.com/office/word/2016/wordml/cid" xmlns:w16se="http://schemas.microsoft.com/office/word/2015/wordml/symex" xmlns:wpg="http://schemas.microsoft.com/office/word/2010/wordprocessingGroup" xmlns:wpi="http://schemas.microsoft.com/office/word/2010/wordprocessingInk" xmlns:wne="http://schemas.microsoft.com/office/word/2006/wordml" xmlns:wps="http://schemas.microsoft.com/office/word/2010/wordprocessingShape" mc:Ignorable="w14 w15 w16se w16cid wp14">
   <w15:commentEx w15:paraId="552AC68F" w15:done="0"/>
-  <w15:commentEx w15:paraId="65103CC1" w15:done="0"/>
 </w15:commentsEx>
 </file>
 
 <file path=word/commentsIds.xml><?xml version="1.0" encoding="utf-8"?>
 <w16cid:commentsIds xmlns:wpc="http://schemas.microsoft.com/office/word/2010/wordprocessingCanvas" xmlns:cx="http://schemas.microsoft.com/office/drawing/2014/chartex" xmlns:cx1="http://schemas.microsoft.com/office/drawing/2015/9/8/chartex" xmlns:cx2="http://schemas.microsoft.com/office/drawing/2015/10/21/chartex" xmlns:cx3="http://schemas.microsoft.com/office/drawing/2016/5/9/chartex" xmlns:cx4="http://schemas.microsoft.com/office/drawing/2016/5/10/chartex" xmlns:cx5="http://schemas.microsoft.com/office/drawing/2016/5/11/chartex" xmlns:cx6="http://schemas.microsoft.com/office/drawing/2016/5/12/chartex" xmlns:cx7="http://schemas.microsoft.com/office/drawing/2016/5/13/chartex" xmlns:cx8="http://schemas.microsoft.com/office/drawing/2016/5/14/chartex" xmlns:mc="http://schemas.openxmlformats.org/markup-compatibility/2006" xmlns:aink="http://schemas.microsoft.com/office/drawing/2016/ink" xmlns:am3d="http://schemas.microsoft.com/office/drawing/2017/model3d" xmlns:o="urn:schemas-microsoft-com:office:office" xmlns:r="http://schemas.openxmlformats.org/officeDocument/2006/relationships" xmlns:m="http://schemas.openxmlformats.org/officeDocument/2006/math" xmlns:v="urn:schemas-microsoft-com:vml" xmlns:wp14="http://schemas.microsoft.com/office/word/2010/wordprocessingDrawing" xmlns:wp="http://schemas.openxmlformats.org/drawingml/2006/wordprocessingDrawing" xmlns:w10="urn:schemas-microsoft-com:office:word" xmlns:w="http://schemas.openxmlformats.org/wordprocessingml/2006/main" xmlns:w14="http://schemas.microsoft.com/office/word/2010/wordml" xmlns:w15="http://schemas.microsoft.com/office/word/2012/wordml" xmlns:w16cid="http://schemas.microsoft.com/office/word/2016/wordml/cid" xmlns:w16se="http://schemas.microsoft.com/office/word/2015/wordml/symex" xmlns:wpg="http://schemas.microsoft.com/office/word/2010/wordprocessingGroup" xmlns:wpi="http://schemas.microsoft.com/office/word/2010/wordprocessingInk" xmlns:wne="http://schemas.microsoft.com/office/word/2006/wordml" xmlns:wps="http://schemas.microsoft.com/office/word/2010/wordprocessingShape" mc:Ignorable="w14 w15 w16se w16cid wp14">
   <w16cid:commentId w16cid:paraId="552AC68F" w16cid:durableId="202CC031"/>
-  <w16cid:commentId w16cid:paraId="65103CC1" w16cid:durableId="202CC032"/>
 </w16cid:commentsIds>
 </file>
 
@@ -16384,7 +16708,7 @@
 </file>
 
 <file path=customXml/itemProps1.xml><?xml version="1.0" encoding="utf-8"?>
-<ds:datastoreItem xmlns:ds="http://schemas.openxmlformats.org/officeDocument/2006/customXml" ds:itemID="{B45DCC61-D8B8-475B-B85A-F537C1BEBC8D}">
+<ds:datastoreItem xmlns:ds="http://schemas.openxmlformats.org/officeDocument/2006/customXml" ds:itemID="{BBFB15F4-B3D6-42FC-997B-8EC893F0AA6F}">
   <ds:schemaRefs>
     <ds:schemaRef ds:uri="http://schemas.openxmlformats.org/officeDocument/2006/bibliography"/>
   </ds:schemaRefs>

</xml_diff>